<commit_message>
createElement() and add react to website
</commit_message>
<xml_diff>
--- a/reactJS.docx
+++ b/reactJS.docx
@@ -606,6 +606,14 @@
     </w:p>
     <w:sdt>
       <w:sdtPr>
+        <w:rPr>
+          <w:rFonts w:asciiTheme="minorHAnsi" w:eastAsiaTheme="minorHAnsi" w:hAnsiTheme="minorHAnsi" w:cstheme="minorBidi"/>
+          <w:color w:val="auto"/>
+          <w:kern w:val="2"/>
+          <w:sz w:val="22"/>
+          <w:szCs w:val="22"/>
+          <w14:ligatures w14:val="standardContextual"/>
+        </w:rPr>
         <w:id w:val="-1946374205"/>
         <w:docPartObj>
           <w:docPartGallery w:val="Table of Contents"/>
@@ -614,15 +622,9 @@
       </w:sdtPr>
       <w:sdtEndPr>
         <w:rPr>
-          <w:rFonts w:asciiTheme="minorHAnsi" w:eastAsiaTheme="minorHAnsi" w:hAnsiTheme="minorHAnsi" w:cstheme="minorBidi"/>
           <w:b/>
           <w:bCs/>
           <w:noProof/>
-          <w:color w:val="auto"/>
-          <w:kern w:val="2"/>
-          <w:sz w:val="22"/>
-          <w:szCs w:val="22"/>
-          <w14:ligatures w14:val="standardContextual"/>
         </w:rPr>
       </w:sdtEndPr>
       <w:sdtContent>
@@ -1574,6 +1576,7 @@
       <w:r>
         <w:rPr>
           <w:rFonts w:ascii="Times New Roman" w:hAnsi="Times New Roman" w:cs="Times New Roman"/>
+          <w:noProof/>
           <w:sz w:val="24"/>
           <w:szCs w:val="24"/>
         </w:rPr>
@@ -3077,18 +3080,2661 @@
         <w:lastRenderedPageBreak/>
         <w:t>Document.creatElement()</w:t>
       </w:r>
-    </w:p>
-    <w:p>
-      <w:pPr>
-        <w:pStyle w:val="ListParagraph"/>
-        <w:ind w:left="360"/>
-        <w:jc w:val="both"/>
-        <w:rPr>
-          <w:rFonts w:ascii="Times New Roman" w:hAnsi="Times New Roman" w:cs="Times New Roman"/>
-          <w:sz w:val="24"/>
-          <w:szCs w:val="24"/>
-        </w:rPr>
-      </w:pPr>
+      <w:r>
+        <w:rPr>
+          <w:rFonts w:ascii="Times New Roman" w:hAnsi="Times New Roman" w:cs="Times New Roman"/>
+          <w:b/>
+          <w:bCs/>
+          <w:sz w:val="24"/>
+          <w:szCs w:val="24"/>
+        </w:rPr>
+        <w:t xml:space="preserve"> </w:t>
+      </w:r>
+      <w:r>
+        <w:rPr>
+          <w:rFonts w:ascii="Times New Roman" w:hAnsi="Times New Roman" w:cs="Times New Roman"/>
+          <w:b/>
+          <w:bCs/>
+          <w:sz w:val="24"/>
+          <w:szCs w:val="24"/>
+        </w:rPr>
+        <w:t>(Tạo Element trong thẻ &lt;script&gt;)</w:t>
+      </w:r>
+    </w:p>
+    <w:p>
+      <w:pPr>
+        <w:pStyle w:val="ListParagraph"/>
+        <w:ind w:left="360"/>
+        <w:jc w:val="both"/>
+        <w:rPr>
+          <w:rFonts w:ascii="Times New Roman" w:hAnsi="Times New Roman" w:cs="Times New Roman"/>
+          <w:sz w:val="24"/>
+          <w:szCs w:val="24"/>
+        </w:rPr>
+      </w:pPr>
+      <w:r>
+        <w:rPr>
+          <w:rFonts w:ascii="Times New Roman" w:hAnsi="Times New Roman" w:cs="Times New Roman"/>
+          <w:sz w:val="24"/>
+          <w:szCs w:val="24"/>
+        </w:rPr>
+        <w:drawing>
+          <wp:inline distT="0" distB="0" distL="0" distR="0" wp14:anchorId="5FC39D5C" wp14:editId="3A16162E">
+            <wp:extent cx="5943600" cy="3352165"/>
+            <wp:effectExtent l="0" t="0" r="0" b="635"/>
+            <wp:docPr id="94412329" name="Picture 1"/>
+            <wp:cNvGraphicFramePr>
+              <a:graphicFrameLocks xmlns:a="http://schemas.openxmlformats.org/drawingml/2006/main" noChangeAspect="1"/>
+            </wp:cNvGraphicFramePr>
+            <a:graphic xmlns:a="http://schemas.openxmlformats.org/drawingml/2006/main">
+              <a:graphicData uri="http://schemas.openxmlformats.org/drawingml/2006/picture">
+                <pic:pic xmlns:pic="http://schemas.openxmlformats.org/drawingml/2006/picture">
+                  <pic:nvPicPr>
+                    <pic:cNvPr id="94412329" name=""/>
+                    <pic:cNvPicPr/>
+                  </pic:nvPicPr>
+                  <pic:blipFill>
+                    <a:blip r:embed="rId7"/>
+                    <a:stretch>
+                      <a:fillRect/>
+                    </a:stretch>
+                  </pic:blipFill>
+                  <pic:spPr>
+                    <a:xfrm>
+                      <a:off x="0" y="0"/>
+                      <a:ext cx="5943600" cy="3352165"/>
+                    </a:xfrm>
+                    <a:prstGeom prst="rect">
+                      <a:avLst/>
+                    </a:prstGeom>
+                  </pic:spPr>
+                </pic:pic>
+              </a:graphicData>
+            </a:graphic>
+          </wp:inline>
+        </w:drawing>
+      </w:r>
+    </w:p>
+    <w:p>
+      <w:pPr>
+        <w:pStyle w:val="ListParagraph"/>
+        <w:ind w:left="360"/>
+        <w:jc w:val="both"/>
+        <w:rPr>
+          <w:rFonts w:ascii="Times New Roman" w:hAnsi="Times New Roman" w:cs="Times New Roman"/>
+          <w:sz w:val="24"/>
+          <w:szCs w:val="24"/>
+        </w:rPr>
+      </w:pPr>
+      <w:r>
+        <w:rPr>
+          <w:rFonts w:ascii="Times New Roman" w:hAnsi="Times New Roman" w:cs="Times New Roman"/>
+          <w:sz w:val="24"/>
+          <w:szCs w:val="24"/>
+        </w:rPr>
+        <w:t xml:space="preserve">-Chúng ta có trang web của </w:t>
+      </w:r>
+      <w:r>
+        <w:rPr>
+          <w:rFonts w:ascii="Times New Roman" w:hAnsi="Times New Roman" w:cs="Times New Roman"/>
+          <w:sz w:val="24"/>
+          <w:szCs w:val="24"/>
+        </w:rPr>
+        <w:t>fullstack.edu.vn</w:t>
+      </w:r>
+      <w:r>
+        <w:rPr>
+          <w:rFonts w:ascii="Times New Roman" w:hAnsi="Times New Roman" w:cs="Times New Roman"/>
+          <w:sz w:val="24"/>
+          <w:szCs w:val="24"/>
+        </w:rPr>
+        <w:t xml:space="preserve"> ! </w:t>
+      </w:r>
+      <w:r>
+        <w:rPr>
+          <w:rFonts w:ascii="Times New Roman" w:hAnsi="Times New Roman" w:cs="Times New Roman"/>
+          <w:sz w:val="24"/>
+          <w:szCs w:val="24"/>
+        </w:rPr>
+        <w:t xml:space="preserve">Có thể thao tác qua lại trên thanh điều hướng </w:t>
+      </w:r>
+    </w:p>
+    <w:p>
+      <w:pPr>
+        <w:pStyle w:val="ListParagraph"/>
+        <w:ind w:left="360"/>
+        <w:jc w:val="both"/>
+        <w:rPr>
+          <w:rFonts w:ascii="Times New Roman" w:hAnsi="Times New Roman" w:cs="Times New Roman"/>
+          <w:sz w:val="24"/>
+          <w:szCs w:val="24"/>
+        </w:rPr>
+      </w:pPr>
+    </w:p>
+    <w:p>
+      <w:pPr>
+        <w:pStyle w:val="ListParagraph"/>
+        <w:ind w:left="360"/>
+        <w:jc w:val="both"/>
+        <w:rPr>
+          <w:rFonts w:ascii="Times New Roman" w:hAnsi="Times New Roman" w:cs="Times New Roman"/>
+          <w:sz w:val="24"/>
+          <w:szCs w:val="24"/>
+        </w:rPr>
+      </w:pPr>
+      <w:r>
+        <w:rPr>
+          <w:rFonts w:ascii="Times New Roman" w:hAnsi="Times New Roman" w:cs="Times New Roman"/>
+          <w:sz w:val="24"/>
+          <w:szCs w:val="24"/>
+        </w:rPr>
+        <w:drawing>
+          <wp:inline distT="0" distB="0" distL="0" distR="0" wp14:anchorId="68A2B943" wp14:editId="009FDFE6">
+            <wp:extent cx="5943600" cy="3343275"/>
+            <wp:effectExtent l="0" t="0" r="0" b="9525"/>
+            <wp:docPr id="1840295305" name="Picture 1"/>
+            <wp:cNvGraphicFramePr>
+              <a:graphicFrameLocks xmlns:a="http://schemas.openxmlformats.org/drawingml/2006/main" noChangeAspect="1"/>
+            </wp:cNvGraphicFramePr>
+            <a:graphic xmlns:a="http://schemas.openxmlformats.org/drawingml/2006/main">
+              <a:graphicData uri="http://schemas.openxmlformats.org/drawingml/2006/picture">
+                <pic:pic xmlns:pic="http://schemas.openxmlformats.org/drawingml/2006/picture">
+                  <pic:nvPicPr>
+                    <pic:cNvPr id="1840295305" name=""/>
+                    <pic:cNvPicPr/>
+                  </pic:nvPicPr>
+                  <pic:blipFill>
+                    <a:blip r:embed="rId8"/>
+                    <a:stretch>
+                      <a:fillRect/>
+                    </a:stretch>
+                  </pic:blipFill>
+                  <pic:spPr>
+                    <a:xfrm>
+                      <a:off x="0" y="0"/>
+                      <a:ext cx="5943600" cy="3343275"/>
+                    </a:xfrm>
+                    <a:prstGeom prst="rect">
+                      <a:avLst/>
+                    </a:prstGeom>
+                  </pic:spPr>
+                </pic:pic>
+              </a:graphicData>
+            </a:graphic>
+          </wp:inline>
+        </w:drawing>
+      </w:r>
+    </w:p>
+    <w:p>
+      <w:pPr>
+        <w:pStyle w:val="ListParagraph"/>
+        <w:ind w:left="360"/>
+        <w:jc w:val="both"/>
+        <w:rPr>
+          <w:rFonts w:ascii="Times New Roman" w:hAnsi="Times New Roman" w:cs="Times New Roman"/>
+          <w:b/>
+          <w:bCs/>
+          <w:sz w:val="24"/>
+          <w:szCs w:val="24"/>
+        </w:rPr>
+      </w:pPr>
+      <w:r>
+        <w:rPr>
+          <w:rFonts w:ascii="Times New Roman" w:hAnsi="Times New Roman" w:cs="Times New Roman"/>
+          <w:sz w:val="24"/>
+          <w:szCs w:val="24"/>
+        </w:rPr>
+        <w:t xml:space="preserve">-Nhưng điều thú vị ở đây là ! trong phần source code của trang web chúng ta không hề thấy </w:t>
+      </w:r>
+      <w:r>
+        <w:rPr>
+          <w:rFonts w:ascii="Times New Roman" w:hAnsi="Times New Roman" w:cs="Times New Roman"/>
+          <w:sz w:val="24"/>
+          <w:szCs w:val="24"/>
+        </w:rPr>
+        <w:t xml:space="preserve">cả núi code </w:t>
+      </w:r>
+      <w:r>
+        <w:rPr>
+          <w:rFonts w:ascii="Times New Roman" w:hAnsi="Times New Roman" w:cs="Times New Roman"/>
+          <w:sz w:val="24"/>
+          <w:szCs w:val="24"/>
+        </w:rPr>
+        <w:t xml:space="preserve">HTML cả mà đa phần là JavaScript </w:t>
+      </w:r>
+      <w:r>
+        <w:rPr>
+          <w:rFonts w:ascii="Times New Roman" w:hAnsi="Times New Roman" w:cs="Times New Roman"/>
+          <w:sz w:val="24"/>
+          <w:szCs w:val="24"/>
+        </w:rPr>
+        <w:t>(chỉ vài dòng)</w:t>
+      </w:r>
+      <w:r>
+        <w:rPr>
+          <w:rFonts w:ascii="Times New Roman" w:hAnsi="Times New Roman" w:cs="Times New Roman"/>
+          <w:sz w:val="24"/>
+          <w:szCs w:val="24"/>
+        </w:rPr>
+        <w:t xml:space="preserve">! </w:t>
+      </w:r>
+      <w:r>
+        <w:rPr>
+          <w:rFonts w:ascii="Times New Roman" w:hAnsi="Times New Roman" w:cs="Times New Roman"/>
+          <w:sz w:val="24"/>
+          <w:szCs w:val="24"/>
+        </w:rPr>
+        <w:t xml:space="preserve">Và chỉ có duy nhất 1 thẻ &lt;div&gt; có id là </w:t>
+      </w:r>
+      <w:r>
+        <w:rPr>
+          <w:rFonts w:ascii="Times New Roman" w:hAnsi="Times New Roman" w:cs="Times New Roman"/>
+          <w:b/>
+          <w:bCs/>
+          <w:sz w:val="24"/>
+          <w:szCs w:val="24"/>
+        </w:rPr>
+        <w:t>root</w:t>
+      </w:r>
+      <w:r>
+        <w:rPr>
+          <w:rFonts w:ascii="Times New Roman" w:hAnsi="Times New Roman" w:cs="Times New Roman"/>
+          <w:b/>
+          <w:bCs/>
+          <w:sz w:val="24"/>
+          <w:szCs w:val="24"/>
+        </w:rPr>
+        <w:t xml:space="preserve"> </w:t>
+      </w:r>
+      <w:r>
+        <w:rPr>
+          <w:rFonts w:ascii="Times New Roman" w:hAnsi="Times New Roman" w:cs="Times New Roman"/>
+          <w:sz w:val="24"/>
+          <w:szCs w:val="24"/>
+        </w:rPr>
+        <w:t>!</w:t>
+      </w:r>
+      <w:r>
+        <w:rPr>
+          <w:rFonts w:ascii="Times New Roman" w:hAnsi="Times New Roman" w:cs="Times New Roman"/>
+          <w:sz w:val="24"/>
+          <w:szCs w:val="24"/>
+        </w:rPr>
+        <w:t xml:space="preserve"> Để code được giao diện trên chắc cả ngàn dòng code mà sao lại chỉ hiện chó 1 thẻ &lt;div&gt; duy nhất ! đó là cách reactJS làm việc nói chính xác hơn là </w:t>
+      </w:r>
+      <w:r>
+        <w:rPr>
+          <w:rFonts w:ascii="Times New Roman" w:hAnsi="Times New Roman" w:cs="Times New Roman"/>
+          <w:b/>
+          <w:bCs/>
+          <w:sz w:val="24"/>
+          <w:szCs w:val="24"/>
+        </w:rPr>
+        <w:t>SPA</w:t>
+      </w:r>
+      <w:r>
+        <w:rPr>
+          <w:rFonts w:ascii="Times New Roman" w:hAnsi="Times New Roman" w:cs="Times New Roman"/>
+          <w:b/>
+          <w:bCs/>
+          <w:sz w:val="24"/>
+          <w:szCs w:val="24"/>
+        </w:rPr>
+        <w:t xml:space="preserve"> </w:t>
+      </w:r>
+    </w:p>
+    <w:p>
+      <w:pPr>
+        <w:pStyle w:val="ListParagraph"/>
+        <w:ind w:left="360"/>
+        <w:jc w:val="both"/>
+        <w:rPr>
+          <w:rFonts w:ascii="Times New Roman" w:hAnsi="Times New Roman" w:cs="Times New Roman"/>
+          <w:b/>
+          <w:bCs/>
+          <w:sz w:val="24"/>
+          <w:szCs w:val="24"/>
+        </w:rPr>
+      </w:pPr>
+      <w:r>
+        <w:rPr>
+          <w:rFonts w:ascii="Times New Roman" w:hAnsi="Times New Roman" w:cs="Times New Roman"/>
+          <w:b/>
+          <w:bCs/>
+          <w:sz w:val="24"/>
+          <w:szCs w:val="24"/>
+        </w:rPr>
+        <w:lastRenderedPageBreak/>
+        <w:drawing>
+          <wp:inline distT="0" distB="0" distL="0" distR="0" wp14:anchorId="0CF8BA94" wp14:editId="658621AC">
+            <wp:extent cx="2961005" cy="2113829"/>
+            <wp:effectExtent l="0" t="0" r="0" b="1270"/>
+            <wp:docPr id="390000810" name="Picture 1"/>
+            <wp:cNvGraphicFramePr>
+              <a:graphicFrameLocks xmlns:a="http://schemas.openxmlformats.org/drawingml/2006/main" noChangeAspect="1"/>
+            </wp:cNvGraphicFramePr>
+            <a:graphic xmlns:a="http://schemas.openxmlformats.org/drawingml/2006/main">
+              <a:graphicData uri="http://schemas.openxmlformats.org/drawingml/2006/picture">
+                <pic:pic xmlns:pic="http://schemas.openxmlformats.org/drawingml/2006/picture">
+                  <pic:nvPicPr>
+                    <pic:cNvPr id="390000810" name=""/>
+                    <pic:cNvPicPr/>
+                  </pic:nvPicPr>
+                  <pic:blipFill>
+                    <a:blip r:embed="rId9"/>
+                    <a:stretch>
+                      <a:fillRect/>
+                    </a:stretch>
+                  </pic:blipFill>
+                  <pic:spPr>
+                    <a:xfrm>
+                      <a:off x="0" y="0"/>
+                      <a:ext cx="2975140" cy="2123920"/>
+                    </a:xfrm>
+                    <a:prstGeom prst="rect">
+                      <a:avLst/>
+                    </a:prstGeom>
+                  </pic:spPr>
+                </pic:pic>
+              </a:graphicData>
+            </a:graphic>
+          </wp:inline>
+        </w:drawing>
+      </w:r>
+      <w:r>
+        <w:rPr>
+          <w:rFonts w:ascii="Times New Roman" w:hAnsi="Times New Roman" w:cs="Times New Roman"/>
+          <w:b/>
+          <w:bCs/>
+          <w:sz w:val="24"/>
+          <w:szCs w:val="24"/>
+        </w:rPr>
+        <w:t xml:space="preserve">  </w:t>
+      </w:r>
+      <w:r>
+        <w:rPr>
+          <w:rFonts w:ascii="Times New Roman" w:hAnsi="Times New Roman" w:cs="Times New Roman"/>
+          <w:b/>
+          <w:bCs/>
+          <w:sz w:val="24"/>
+          <w:szCs w:val="24"/>
+        </w:rPr>
+        <w:drawing>
+          <wp:inline distT="0" distB="0" distL="0" distR="0" wp14:anchorId="641B7BCB" wp14:editId="27F4FB17">
+            <wp:extent cx="2663916" cy="2837650"/>
+            <wp:effectExtent l="0" t="0" r="3175" b="1270"/>
+            <wp:docPr id="1571556467" name="Picture 1"/>
+            <wp:cNvGraphicFramePr>
+              <a:graphicFrameLocks xmlns:a="http://schemas.openxmlformats.org/drawingml/2006/main" noChangeAspect="1"/>
+            </wp:cNvGraphicFramePr>
+            <a:graphic xmlns:a="http://schemas.openxmlformats.org/drawingml/2006/main">
+              <a:graphicData uri="http://schemas.openxmlformats.org/drawingml/2006/picture">
+                <pic:pic xmlns:pic="http://schemas.openxmlformats.org/drawingml/2006/picture">
+                  <pic:nvPicPr>
+                    <pic:cNvPr id="1571556467" name=""/>
+                    <pic:cNvPicPr/>
+                  </pic:nvPicPr>
+                  <pic:blipFill>
+                    <a:blip r:embed="rId10"/>
+                    <a:stretch>
+                      <a:fillRect/>
+                    </a:stretch>
+                  </pic:blipFill>
+                  <pic:spPr>
+                    <a:xfrm>
+                      <a:off x="0" y="0"/>
+                      <a:ext cx="2666890" cy="2840818"/>
+                    </a:xfrm>
+                    <a:prstGeom prst="rect">
+                      <a:avLst/>
+                    </a:prstGeom>
+                  </pic:spPr>
+                </pic:pic>
+              </a:graphicData>
+            </a:graphic>
+          </wp:inline>
+        </w:drawing>
+      </w:r>
+    </w:p>
+    <w:p>
+      <w:pPr>
+        <w:pStyle w:val="ListParagraph"/>
+        <w:ind w:left="360"/>
+        <w:jc w:val="both"/>
+        <w:rPr>
+          <w:rFonts w:ascii="Times New Roman" w:hAnsi="Times New Roman" w:cs="Times New Roman"/>
+          <w:sz w:val="24"/>
+          <w:szCs w:val="24"/>
+        </w:rPr>
+      </w:pPr>
+      <w:r>
+        <w:rPr>
+          <w:rFonts w:ascii="Times New Roman" w:hAnsi="Times New Roman" w:cs="Times New Roman"/>
+          <w:b/>
+          <w:bCs/>
+          <w:sz w:val="24"/>
+          <w:szCs w:val="24"/>
+        </w:rPr>
+        <w:t>-</w:t>
+      </w:r>
+      <w:r>
+        <w:rPr>
+          <w:rFonts w:ascii="Times New Roman" w:hAnsi="Times New Roman" w:cs="Times New Roman"/>
+          <w:sz w:val="24"/>
+          <w:szCs w:val="24"/>
+        </w:rPr>
+        <w:t xml:space="preserve">Để mô phỏng lại thì chúng ta sẽ làm ví dụ nhỉ ! Chúng ta tạo một element là &lt;h1&gt; bằng phương thức </w:t>
+      </w:r>
+      <w:r>
+        <w:rPr>
+          <w:rFonts w:ascii="Times New Roman" w:hAnsi="Times New Roman" w:cs="Times New Roman"/>
+          <w:b/>
+          <w:bCs/>
+          <w:sz w:val="24"/>
+          <w:szCs w:val="24"/>
+        </w:rPr>
+        <w:t>document.creatElement()</w:t>
+      </w:r>
+      <w:r>
+        <w:rPr>
+          <w:rFonts w:ascii="Times New Roman" w:hAnsi="Times New Roman" w:cs="Times New Roman"/>
+          <w:sz w:val="24"/>
+          <w:szCs w:val="24"/>
+        </w:rPr>
+        <w:t xml:space="preserve"> và cho nó text Node  = ‘Hello, world’ thông qua thuộc tính </w:t>
+      </w:r>
+      <w:r>
+        <w:rPr>
+          <w:rFonts w:ascii="Times New Roman" w:hAnsi="Times New Roman" w:cs="Times New Roman"/>
+          <w:b/>
+          <w:bCs/>
+          <w:sz w:val="24"/>
+          <w:szCs w:val="24"/>
+        </w:rPr>
+        <w:t>innerHTML</w:t>
+      </w:r>
+      <w:r>
+        <w:rPr>
+          <w:rFonts w:ascii="Times New Roman" w:hAnsi="Times New Roman" w:cs="Times New Roman"/>
+          <w:b/>
+          <w:bCs/>
+          <w:sz w:val="24"/>
+          <w:szCs w:val="24"/>
+        </w:rPr>
+        <w:t xml:space="preserve"> </w:t>
+      </w:r>
+      <w:r>
+        <w:rPr>
+          <w:rFonts w:ascii="Times New Roman" w:hAnsi="Times New Roman" w:cs="Times New Roman"/>
+          <w:sz w:val="24"/>
+          <w:szCs w:val="24"/>
+        </w:rPr>
+        <w:t>sau đó in ra màn hình console !</w:t>
+      </w:r>
+    </w:p>
+    <w:p>
+      <w:pPr>
+        <w:pStyle w:val="ListParagraph"/>
+        <w:ind w:left="360"/>
+        <w:jc w:val="both"/>
+        <w:rPr>
+          <w:rFonts w:ascii="Times New Roman" w:hAnsi="Times New Roman" w:cs="Times New Roman"/>
+          <w:sz w:val="24"/>
+          <w:szCs w:val="24"/>
+        </w:rPr>
+      </w:pPr>
+      <w:r>
+        <w:rPr>
+          <w:rFonts w:ascii="Times New Roman" w:hAnsi="Times New Roman" w:cs="Times New Roman"/>
+          <w:b/>
+          <w:bCs/>
+          <w:sz w:val="24"/>
+          <w:szCs w:val="24"/>
+        </w:rPr>
+        <w:t>-</w:t>
+      </w:r>
+      <w:r>
+        <w:rPr>
+          <w:rFonts w:ascii="Times New Roman" w:hAnsi="Times New Roman" w:cs="Times New Roman"/>
+          <w:sz w:val="24"/>
+          <w:szCs w:val="24"/>
+        </w:rPr>
+        <w:t>Nhưng để ý là phía trên màn hình giao diện của chúng ta vẫn trắng tinh chưa có gì !</w:t>
+      </w:r>
+    </w:p>
+    <w:p>
+      <w:pPr>
+        <w:pStyle w:val="ListParagraph"/>
+        <w:ind w:left="360"/>
+        <w:jc w:val="both"/>
+        <w:rPr>
+          <w:rFonts w:ascii="Times New Roman" w:hAnsi="Times New Roman" w:cs="Times New Roman"/>
+          <w:sz w:val="24"/>
+          <w:szCs w:val="24"/>
+        </w:rPr>
+      </w:pPr>
+    </w:p>
+    <w:p>
+      <w:pPr>
+        <w:pStyle w:val="ListParagraph"/>
+        <w:numPr>
+          <w:ilvl w:val="1"/>
+          <w:numId w:val="1"/>
+        </w:numPr>
+        <w:jc w:val="both"/>
+        <w:outlineLvl w:val="1"/>
+        <w:rPr>
+          <w:rFonts w:ascii="Times New Roman" w:hAnsi="Times New Roman" w:cs="Times New Roman"/>
+          <w:b/>
+          <w:bCs/>
+          <w:sz w:val="24"/>
+          <w:szCs w:val="24"/>
+        </w:rPr>
+      </w:pPr>
+      <w:r>
+        <w:rPr>
+          <w:rFonts w:ascii="Times New Roman" w:hAnsi="Times New Roman" w:cs="Times New Roman"/>
+          <w:b/>
+          <w:bCs/>
+          <w:sz w:val="24"/>
+          <w:szCs w:val="24"/>
+        </w:rPr>
+        <w:t>Document.appendChild()</w:t>
+      </w:r>
+      <w:r>
+        <w:rPr>
+          <w:rFonts w:ascii="Times New Roman" w:hAnsi="Times New Roman" w:cs="Times New Roman"/>
+          <w:b/>
+          <w:bCs/>
+          <w:sz w:val="24"/>
+          <w:szCs w:val="24"/>
+        </w:rPr>
+        <w:t xml:space="preserve"> (Thêm element con vào element cha) </w:t>
+      </w:r>
+    </w:p>
+    <w:p>
+      <w:pPr>
+        <w:pStyle w:val="ListParagraph"/>
+        <w:ind w:left="360"/>
+        <w:jc w:val="both"/>
+        <w:rPr>
+          <w:rFonts w:ascii="Times New Roman" w:hAnsi="Times New Roman" w:cs="Times New Roman"/>
+          <w:sz w:val="24"/>
+          <w:szCs w:val="24"/>
+        </w:rPr>
+      </w:pPr>
+      <w:r>
+        <w:rPr>
+          <w:rFonts w:ascii="Times New Roman" w:hAnsi="Times New Roman" w:cs="Times New Roman"/>
+          <w:sz w:val="24"/>
+          <w:szCs w:val="24"/>
+        </w:rPr>
+        <w:drawing>
+          <wp:inline distT="0" distB="0" distL="0" distR="0" wp14:anchorId="3A0AE4F0" wp14:editId="796793E1">
+            <wp:extent cx="3197757" cy="2342972"/>
+            <wp:effectExtent l="0" t="0" r="3175" b="635"/>
+            <wp:docPr id="543752654" name="Picture 1"/>
+            <wp:cNvGraphicFramePr>
+              <a:graphicFrameLocks xmlns:a="http://schemas.openxmlformats.org/drawingml/2006/main" noChangeAspect="1"/>
+            </wp:cNvGraphicFramePr>
+            <a:graphic xmlns:a="http://schemas.openxmlformats.org/drawingml/2006/main">
+              <a:graphicData uri="http://schemas.openxmlformats.org/drawingml/2006/picture">
+                <pic:pic xmlns:pic="http://schemas.openxmlformats.org/drawingml/2006/picture">
+                  <pic:nvPicPr>
+                    <pic:cNvPr id="543752654" name=""/>
+                    <pic:cNvPicPr/>
+                  </pic:nvPicPr>
+                  <pic:blipFill>
+                    <a:blip r:embed="rId11"/>
+                    <a:stretch>
+                      <a:fillRect/>
+                    </a:stretch>
+                  </pic:blipFill>
+                  <pic:spPr>
+                    <a:xfrm>
+                      <a:off x="0" y="0"/>
+                      <a:ext cx="3211301" cy="2352896"/>
+                    </a:xfrm>
+                    <a:prstGeom prst="rect">
+                      <a:avLst/>
+                    </a:prstGeom>
+                  </pic:spPr>
+                </pic:pic>
+              </a:graphicData>
+            </a:graphic>
+          </wp:inline>
+        </w:drawing>
+      </w:r>
+      <w:r>
+        <w:rPr>
+          <w:noProof/>
+        </w:rPr>
+        <w:t xml:space="preserve"> </w:t>
+      </w:r>
+      <w:r>
+        <w:rPr>
+          <w:rFonts w:ascii="Times New Roman" w:hAnsi="Times New Roman" w:cs="Times New Roman"/>
+          <w:sz w:val="24"/>
+          <w:szCs w:val="24"/>
+        </w:rPr>
+        <w:t xml:space="preserve">  </w:t>
+      </w:r>
+      <w:r>
+        <w:rPr>
+          <w:rFonts w:ascii="Times New Roman" w:hAnsi="Times New Roman" w:cs="Times New Roman"/>
+          <w:sz w:val="24"/>
+          <w:szCs w:val="24"/>
+        </w:rPr>
+        <w:drawing>
+          <wp:inline distT="0" distB="0" distL="0" distR="0" wp14:anchorId="6DDE3A80" wp14:editId="6FB7EEA7">
+            <wp:extent cx="2261548" cy="2801341"/>
+            <wp:effectExtent l="0" t="0" r="5715" b="0"/>
+            <wp:docPr id="860395530" name="Picture 1"/>
+            <wp:cNvGraphicFramePr>
+              <a:graphicFrameLocks xmlns:a="http://schemas.openxmlformats.org/drawingml/2006/main" noChangeAspect="1"/>
+            </wp:cNvGraphicFramePr>
+            <a:graphic xmlns:a="http://schemas.openxmlformats.org/drawingml/2006/main">
+              <a:graphicData uri="http://schemas.openxmlformats.org/drawingml/2006/picture">
+                <pic:pic xmlns:pic="http://schemas.openxmlformats.org/drawingml/2006/picture">
+                  <pic:nvPicPr>
+                    <pic:cNvPr id="860395530" name=""/>
+                    <pic:cNvPicPr/>
+                  </pic:nvPicPr>
+                  <pic:blipFill>
+                    <a:blip r:embed="rId12"/>
+                    <a:stretch>
+                      <a:fillRect/>
+                    </a:stretch>
+                  </pic:blipFill>
+                  <pic:spPr>
+                    <a:xfrm>
+                      <a:off x="0" y="0"/>
+                      <a:ext cx="2263277" cy="2803483"/>
+                    </a:xfrm>
+                    <a:prstGeom prst="rect">
+                      <a:avLst/>
+                    </a:prstGeom>
+                  </pic:spPr>
+                </pic:pic>
+              </a:graphicData>
+            </a:graphic>
+          </wp:inline>
+        </w:drawing>
+      </w:r>
+    </w:p>
+    <w:p>
+      <w:pPr>
+        <w:pStyle w:val="ListParagraph"/>
+        <w:ind w:left="360"/>
+        <w:jc w:val="both"/>
+        <w:rPr>
+          <w:rFonts w:ascii="Times New Roman" w:hAnsi="Times New Roman" w:cs="Times New Roman"/>
+          <w:sz w:val="24"/>
+          <w:szCs w:val="24"/>
+        </w:rPr>
+      </w:pPr>
+      <w:r>
+        <w:rPr>
+          <w:rFonts w:ascii="Times New Roman" w:hAnsi="Times New Roman" w:cs="Times New Roman"/>
+          <w:sz w:val="24"/>
+          <w:szCs w:val="24"/>
+        </w:rPr>
+        <w:t xml:space="preserve">-Để thêm thẻ &lt;h1&gt; vừa tạo hiển thị lên trang web thì ta sử dụng phương thức </w:t>
+      </w:r>
+      <w:r>
+        <w:rPr>
+          <w:rFonts w:ascii="Times New Roman" w:hAnsi="Times New Roman" w:cs="Times New Roman"/>
+          <w:b/>
+          <w:bCs/>
+          <w:sz w:val="24"/>
+          <w:szCs w:val="24"/>
+        </w:rPr>
+        <w:t>appendChild()</w:t>
+      </w:r>
+      <w:r>
+        <w:rPr>
+          <w:rFonts w:ascii="Times New Roman" w:hAnsi="Times New Roman" w:cs="Times New Roman"/>
+          <w:b/>
+          <w:bCs/>
+          <w:sz w:val="24"/>
+          <w:szCs w:val="24"/>
+        </w:rPr>
+        <w:t xml:space="preserve"> </w:t>
+      </w:r>
+      <w:r>
+        <w:rPr>
+          <w:rFonts w:ascii="Times New Roman" w:hAnsi="Times New Roman" w:cs="Times New Roman"/>
+          <w:sz w:val="24"/>
+          <w:szCs w:val="24"/>
+        </w:rPr>
+        <w:t xml:space="preserve">và </w:t>
+      </w:r>
+      <w:r>
+        <w:rPr>
+          <w:rFonts w:ascii="Times New Roman" w:hAnsi="Times New Roman" w:cs="Times New Roman"/>
+          <w:b/>
+          <w:bCs/>
+          <w:sz w:val="24"/>
+          <w:szCs w:val="24"/>
+        </w:rPr>
+        <w:t xml:space="preserve">document.body </w:t>
+      </w:r>
+      <w:r>
+        <w:rPr>
+          <w:rFonts w:ascii="Times New Roman" w:hAnsi="Times New Roman" w:cs="Times New Roman"/>
+          <w:sz w:val="24"/>
+          <w:szCs w:val="24"/>
+        </w:rPr>
+        <w:t xml:space="preserve">có nghĩa là đối tượng </w:t>
+      </w:r>
+      <w:r>
+        <w:rPr>
+          <w:rFonts w:ascii="Times New Roman" w:hAnsi="Times New Roman" w:cs="Times New Roman"/>
+          <w:b/>
+          <w:bCs/>
+          <w:sz w:val="24"/>
+          <w:szCs w:val="24"/>
+        </w:rPr>
+        <w:t>document</w:t>
+      </w:r>
+      <w:r>
+        <w:rPr>
+          <w:rFonts w:ascii="Times New Roman" w:hAnsi="Times New Roman" w:cs="Times New Roman"/>
+          <w:sz w:val="24"/>
+          <w:szCs w:val="24"/>
+        </w:rPr>
+        <w:t xml:space="preserve"> đi đến thẻ </w:t>
+      </w:r>
+      <w:r>
+        <w:rPr>
+          <w:rFonts w:ascii="Times New Roman" w:hAnsi="Times New Roman" w:cs="Times New Roman"/>
+          <w:b/>
+          <w:bCs/>
+          <w:sz w:val="24"/>
+          <w:szCs w:val="24"/>
+        </w:rPr>
+        <w:t>&lt;body&gt;</w:t>
+      </w:r>
+      <w:r>
+        <w:rPr>
+          <w:rFonts w:ascii="Times New Roman" w:hAnsi="Times New Roman" w:cs="Times New Roman"/>
+          <w:sz w:val="24"/>
+          <w:szCs w:val="24"/>
+        </w:rPr>
+        <w:t xml:space="preserve"> và thêm con cho nó (kiến thức DOM tree)</w:t>
+      </w:r>
+    </w:p>
+    <w:p>
+      <w:pPr>
+        <w:pStyle w:val="ListParagraph"/>
+        <w:ind w:left="360"/>
+        <w:jc w:val="both"/>
+        <w:rPr>
+          <w:rFonts w:ascii="Times New Roman" w:hAnsi="Times New Roman" w:cs="Times New Roman"/>
+          <w:b/>
+          <w:bCs/>
+          <w:sz w:val="24"/>
+          <w:szCs w:val="24"/>
+        </w:rPr>
+      </w:pPr>
+      <w:r>
+        <w:rPr>
+          <w:rFonts w:ascii="Times New Roman" w:hAnsi="Times New Roman" w:cs="Times New Roman"/>
+          <w:sz w:val="24"/>
+          <w:szCs w:val="24"/>
+        </w:rPr>
+        <w:t xml:space="preserve">-Nếu mở source code trang lên thì sẽ thấy không có dòng code </w:t>
+      </w:r>
+      <w:r>
+        <w:rPr>
+          <w:rFonts w:ascii="Times New Roman" w:hAnsi="Times New Roman" w:cs="Times New Roman"/>
+          <w:b/>
+          <w:bCs/>
+          <w:sz w:val="24"/>
+          <w:szCs w:val="24"/>
+        </w:rPr>
+        <w:t>&lt;h1&gt;</w:t>
+      </w:r>
+      <w:r>
+        <w:rPr>
+          <w:rFonts w:ascii="Times New Roman" w:hAnsi="Times New Roman" w:cs="Times New Roman"/>
+          <w:sz w:val="24"/>
+          <w:szCs w:val="24"/>
+        </w:rPr>
+        <w:t xml:space="preserve"> nào cho đến khi </w:t>
+      </w:r>
+      <w:r>
+        <w:rPr>
+          <w:rFonts w:ascii="Times New Roman" w:hAnsi="Times New Roman" w:cs="Times New Roman"/>
+          <w:b/>
+          <w:bCs/>
+          <w:sz w:val="24"/>
+          <w:szCs w:val="24"/>
+        </w:rPr>
+        <w:t>file.js</w:t>
+      </w:r>
+      <w:r>
+        <w:rPr>
+          <w:rFonts w:ascii="Times New Roman" w:hAnsi="Times New Roman" w:cs="Times New Roman"/>
+          <w:sz w:val="24"/>
+          <w:szCs w:val="24"/>
+        </w:rPr>
+        <w:t xml:space="preserve"> được tạo mới hiển thị </w:t>
+      </w:r>
+      <w:r>
+        <w:rPr>
+          <w:rFonts w:ascii="Times New Roman" w:hAnsi="Times New Roman" w:cs="Times New Roman"/>
+          <w:b/>
+          <w:bCs/>
+          <w:sz w:val="24"/>
+          <w:szCs w:val="24"/>
+        </w:rPr>
+        <w:t>&lt;h1&gt;</w:t>
+      </w:r>
+    </w:p>
+    <w:p>
+      <w:pPr>
+        <w:pStyle w:val="ListParagraph"/>
+        <w:ind w:left="360"/>
+        <w:jc w:val="both"/>
+        <w:rPr>
+          <w:rFonts w:ascii="Times New Roman" w:hAnsi="Times New Roman" w:cs="Times New Roman"/>
+          <w:b/>
+          <w:bCs/>
+          <w:sz w:val="24"/>
+          <w:szCs w:val="24"/>
+        </w:rPr>
+      </w:pPr>
+    </w:p>
+    <w:p>
+      <w:pPr>
+        <w:pStyle w:val="ListParagraph"/>
+        <w:ind w:left="360"/>
+        <w:jc w:val="both"/>
+        <w:rPr>
+          <w:rFonts w:ascii="Times New Roman" w:hAnsi="Times New Roman" w:cs="Times New Roman"/>
+          <w:sz w:val="24"/>
+          <w:szCs w:val="24"/>
+        </w:rPr>
+      </w:pPr>
+      <w:r>
+        <w:rPr>
+          <w:rFonts w:ascii="Times New Roman" w:hAnsi="Times New Roman" w:cs="Times New Roman"/>
+          <w:sz w:val="24"/>
+          <w:szCs w:val="24"/>
+        </w:rPr>
+        <w:lastRenderedPageBreak/>
+        <w:drawing>
+          <wp:inline distT="0" distB="0" distL="0" distR="0" wp14:anchorId="1A26AEDC" wp14:editId="2BC02465">
+            <wp:extent cx="3187186" cy="3271292"/>
+            <wp:effectExtent l="0" t="0" r="0" b="5715"/>
+            <wp:docPr id="69163801" name="Picture 1"/>
+            <wp:cNvGraphicFramePr>
+              <a:graphicFrameLocks xmlns:a="http://schemas.openxmlformats.org/drawingml/2006/main" noChangeAspect="1"/>
+            </wp:cNvGraphicFramePr>
+            <a:graphic xmlns:a="http://schemas.openxmlformats.org/drawingml/2006/main">
+              <a:graphicData uri="http://schemas.openxmlformats.org/drawingml/2006/picture">
+                <pic:pic xmlns:pic="http://schemas.openxmlformats.org/drawingml/2006/picture">
+                  <pic:nvPicPr>
+                    <pic:cNvPr id="69163801" name=""/>
+                    <pic:cNvPicPr/>
+                  </pic:nvPicPr>
+                  <pic:blipFill>
+                    <a:blip r:embed="rId13"/>
+                    <a:stretch>
+                      <a:fillRect/>
+                    </a:stretch>
+                  </pic:blipFill>
+                  <pic:spPr>
+                    <a:xfrm>
+                      <a:off x="0" y="0"/>
+                      <a:ext cx="3197817" cy="3282203"/>
+                    </a:xfrm>
+                    <a:prstGeom prst="rect">
+                      <a:avLst/>
+                    </a:prstGeom>
+                  </pic:spPr>
+                </pic:pic>
+              </a:graphicData>
+            </a:graphic>
+          </wp:inline>
+        </w:drawing>
+      </w:r>
+      <w:r>
+        <w:rPr>
+          <w:noProof/>
+        </w:rPr>
+        <w:t xml:space="preserve"> </w:t>
+      </w:r>
+      <w:r>
+        <w:rPr>
+          <w:rFonts w:ascii="Times New Roman" w:hAnsi="Times New Roman" w:cs="Times New Roman"/>
+          <w:sz w:val="24"/>
+          <w:szCs w:val="24"/>
+        </w:rPr>
+        <w:t xml:space="preserve">  </w:t>
+      </w:r>
+      <w:r>
+        <w:rPr>
+          <w:rFonts w:ascii="Times New Roman" w:hAnsi="Times New Roman" w:cs="Times New Roman"/>
+          <w:sz w:val="24"/>
+          <w:szCs w:val="24"/>
+        </w:rPr>
+        <w:drawing>
+          <wp:inline distT="0" distB="0" distL="0" distR="0" wp14:anchorId="5AA891F8" wp14:editId="2CC4BB3F">
+            <wp:extent cx="2391839" cy="2880624"/>
+            <wp:effectExtent l="0" t="0" r="8890" b="0"/>
+            <wp:docPr id="1818623689" name="Picture 1"/>
+            <wp:cNvGraphicFramePr>
+              <a:graphicFrameLocks xmlns:a="http://schemas.openxmlformats.org/drawingml/2006/main" noChangeAspect="1"/>
+            </wp:cNvGraphicFramePr>
+            <a:graphic xmlns:a="http://schemas.openxmlformats.org/drawingml/2006/main">
+              <a:graphicData uri="http://schemas.openxmlformats.org/drawingml/2006/picture">
+                <pic:pic xmlns:pic="http://schemas.openxmlformats.org/drawingml/2006/picture">
+                  <pic:nvPicPr>
+                    <pic:cNvPr id="1818623689" name=""/>
+                    <pic:cNvPicPr/>
+                  </pic:nvPicPr>
+                  <pic:blipFill>
+                    <a:blip r:embed="rId14"/>
+                    <a:stretch>
+                      <a:fillRect/>
+                    </a:stretch>
+                  </pic:blipFill>
+                  <pic:spPr>
+                    <a:xfrm>
+                      <a:off x="0" y="0"/>
+                      <a:ext cx="2398436" cy="2888569"/>
+                    </a:xfrm>
+                    <a:prstGeom prst="rect">
+                      <a:avLst/>
+                    </a:prstGeom>
+                  </pic:spPr>
+                </pic:pic>
+              </a:graphicData>
+            </a:graphic>
+          </wp:inline>
+        </w:drawing>
+      </w:r>
+    </w:p>
+    <w:p>
+      <w:pPr>
+        <w:pStyle w:val="ListParagraph"/>
+        <w:ind w:left="360"/>
+        <w:jc w:val="both"/>
+        <w:rPr>
+          <w:rFonts w:ascii="Times New Roman" w:hAnsi="Times New Roman" w:cs="Times New Roman"/>
+          <w:sz w:val="24"/>
+          <w:szCs w:val="24"/>
+        </w:rPr>
+      </w:pPr>
+      <w:r>
+        <w:rPr>
+          <w:rFonts w:ascii="Times New Roman" w:hAnsi="Times New Roman" w:cs="Times New Roman"/>
+          <w:sz w:val="24"/>
+          <w:szCs w:val="24"/>
+        </w:rPr>
+        <w:t xml:space="preserve">-Để làm giống với fullstact.edu.vn thì chúng ta chỉ việc tạo một the </w:t>
+      </w:r>
+      <w:r>
+        <w:rPr>
+          <w:rFonts w:ascii="Times New Roman" w:hAnsi="Times New Roman" w:cs="Times New Roman"/>
+          <w:b/>
+          <w:bCs/>
+          <w:sz w:val="24"/>
+          <w:szCs w:val="24"/>
+        </w:rPr>
+        <w:t xml:space="preserve">&lt;div&gt; </w:t>
+      </w:r>
+      <w:r>
+        <w:rPr>
+          <w:rFonts w:ascii="Times New Roman" w:hAnsi="Times New Roman" w:cs="Times New Roman"/>
+          <w:sz w:val="24"/>
+          <w:szCs w:val="24"/>
+        </w:rPr>
+        <w:t xml:space="preserve">có </w:t>
+      </w:r>
+      <w:r>
+        <w:rPr>
+          <w:rFonts w:ascii="Times New Roman" w:hAnsi="Times New Roman" w:cs="Times New Roman"/>
+          <w:b/>
+          <w:bCs/>
+          <w:sz w:val="24"/>
+          <w:szCs w:val="24"/>
+        </w:rPr>
+        <w:t>id = “root”</w:t>
+      </w:r>
+      <w:r>
+        <w:rPr>
+          <w:rFonts w:ascii="Times New Roman" w:hAnsi="Times New Roman" w:cs="Times New Roman"/>
+          <w:sz w:val="24"/>
+          <w:szCs w:val="24"/>
+        </w:rPr>
+        <w:t xml:space="preserve"> và gọi đến Element root đó thay </w:t>
+      </w:r>
+      <w:r>
+        <w:rPr>
+          <w:rFonts w:ascii="Times New Roman" w:hAnsi="Times New Roman" w:cs="Times New Roman"/>
+          <w:b/>
+          <w:bCs/>
+          <w:sz w:val="24"/>
+          <w:szCs w:val="24"/>
+        </w:rPr>
+        <w:t>document.body</w:t>
+      </w:r>
+      <w:r>
+        <w:rPr>
+          <w:rFonts w:ascii="Times New Roman" w:hAnsi="Times New Roman" w:cs="Times New Roman"/>
+          <w:b/>
+          <w:bCs/>
+          <w:sz w:val="24"/>
+          <w:szCs w:val="24"/>
+        </w:rPr>
+        <w:t xml:space="preserve"> </w:t>
+      </w:r>
+      <w:r>
+        <w:rPr>
+          <w:rFonts w:ascii="Times New Roman" w:hAnsi="Times New Roman" w:cs="Times New Roman"/>
+          <w:sz w:val="24"/>
+          <w:szCs w:val="24"/>
+        </w:rPr>
+        <w:t xml:space="preserve">thành </w:t>
+      </w:r>
+      <w:r>
+        <w:rPr>
+          <w:rFonts w:ascii="Times New Roman" w:hAnsi="Times New Roman" w:cs="Times New Roman"/>
+          <w:b/>
+          <w:bCs/>
+          <w:sz w:val="24"/>
+          <w:szCs w:val="24"/>
+        </w:rPr>
+        <w:t>root</w:t>
+      </w:r>
+      <w:r>
+        <w:rPr>
+          <w:rFonts w:ascii="Times New Roman" w:hAnsi="Times New Roman" w:cs="Times New Roman"/>
+          <w:sz w:val="24"/>
+          <w:szCs w:val="24"/>
+        </w:rPr>
+        <w:t xml:space="preserve"> thôi</w:t>
+      </w:r>
+    </w:p>
+    <w:p>
+      <w:pPr>
+        <w:pStyle w:val="ListParagraph"/>
+        <w:ind w:left="360"/>
+        <w:jc w:val="both"/>
+        <w:rPr>
+          <w:rFonts w:ascii="Times New Roman" w:hAnsi="Times New Roman" w:cs="Times New Roman"/>
+          <w:color w:val="FF0000"/>
+          <w:sz w:val="24"/>
+          <w:szCs w:val="24"/>
+        </w:rPr>
+      </w:pPr>
+      <w:r>
+        <w:rPr>
+          <w:rFonts w:ascii="Times New Roman" w:hAnsi="Times New Roman" w:cs="Times New Roman"/>
+          <w:color w:val="FF0000"/>
+          <w:sz w:val="24"/>
+          <w:szCs w:val="24"/>
+        </w:rPr>
+        <w:t xml:space="preserve">-Đó là cách </w:t>
+      </w:r>
+      <w:r>
+        <w:rPr>
+          <w:rFonts w:ascii="Times New Roman" w:hAnsi="Times New Roman" w:cs="Times New Roman"/>
+          <w:b/>
+          <w:bCs/>
+          <w:color w:val="FF0000"/>
+          <w:sz w:val="24"/>
+          <w:szCs w:val="24"/>
+        </w:rPr>
+        <w:t xml:space="preserve">SPA </w:t>
+      </w:r>
+      <w:r>
+        <w:rPr>
+          <w:rFonts w:ascii="Times New Roman" w:hAnsi="Times New Roman" w:cs="Times New Roman"/>
+          <w:color w:val="FF0000"/>
+          <w:sz w:val="24"/>
+          <w:szCs w:val="24"/>
+        </w:rPr>
+        <w:t>làm việc ! và thư viên ReactJS cũng hoạt động như vậy</w:t>
+      </w:r>
+    </w:p>
+    <w:p>
+      <w:pPr>
+        <w:pStyle w:val="ListParagraph"/>
+        <w:ind w:left="360"/>
+        <w:jc w:val="both"/>
+        <w:rPr>
+          <w:rFonts w:ascii="Times New Roman" w:hAnsi="Times New Roman" w:cs="Times New Roman"/>
+          <w:color w:val="FF0000"/>
+          <w:sz w:val="24"/>
+          <w:szCs w:val="24"/>
+        </w:rPr>
+      </w:pPr>
+    </w:p>
+    <w:p>
+      <w:pPr>
+        <w:pStyle w:val="ListParagraph"/>
+        <w:numPr>
+          <w:ilvl w:val="0"/>
+          <w:numId w:val="1"/>
+        </w:numPr>
+        <w:jc w:val="both"/>
+        <w:outlineLvl w:val="0"/>
+        <w:rPr>
+          <w:rFonts w:ascii="Times New Roman" w:hAnsi="Times New Roman" w:cs="Times New Roman"/>
+          <w:b/>
+          <w:bCs/>
+          <w:sz w:val="24"/>
+          <w:szCs w:val="24"/>
+        </w:rPr>
+      </w:pPr>
+      <w:r>
+        <w:rPr>
+          <w:rFonts w:ascii="Times New Roman" w:hAnsi="Times New Roman" w:cs="Times New Roman"/>
+          <w:b/>
+          <w:bCs/>
+          <w:sz w:val="24"/>
+          <w:szCs w:val="24"/>
+        </w:rPr>
+        <w:t>Thêm thư viện ReactJS vào Website</w:t>
+      </w:r>
+    </w:p>
+    <w:p>
+      <w:pPr>
+        <w:pStyle w:val="ListParagraph"/>
+        <w:numPr>
+          <w:ilvl w:val="1"/>
+          <w:numId w:val="1"/>
+        </w:numPr>
+        <w:jc w:val="both"/>
+        <w:outlineLvl w:val="1"/>
+        <w:rPr>
+          <w:rFonts w:ascii="Times New Roman" w:hAnsi="Times New Roman" w:cs="Times New Roman"/>
+          <w:b/>
+          <w:bCs/>
+          <w:sz w:val="24"/>
+          <w:szCs w:val="24"/>
+        </w:rPr>
+      </w:pPr>
+      <w:r>
+        <w:rPr>
+          <w:rFonts w:ascii="Times New Roman" w:hAnsi="Times New Roman" w:cs="Times New Roman"/>
+          <w:b/>
+          <w:bCs/>
+          <w:sz w:val="24"/>
+          <w:szCs w:val="24"/>
+        </w:rPr>
+        <w:t>Cách thư viện được lưu trữ và phân phối</w:t>
+      </w:r>
+    </w:p>
+    <w:p>
+      <w:pPr>
+        <w:pStyle w:val="ListParagraph"/>
+        <w:ind w:left="360"/>
+        <w:jc w:val="both"/>
+        <w:rPr>
+          <w:rFonts w:ascii="Times New Roman" w:hAnsi="Times New Roman" w:cs="Times New Roman"/>
+          <w:b/>
+          <w:bCs/>
+          <w:sz w:val="24"/>
+          <w:szCs w:val="24"/>
+        </w:rPr>
+      </w:pPr>
+      <w:r>
+        <w:rPr>
+          <w:rFonts w:ascii="Times New Roman" w:hAnsi="Times New Roman" w:cs="Times New Roman"/>
+          <w:b/>
+          <w:bCs/>
+          <w:sz w:val="24"/>
+          <w:szCs w:val="24"/>
+        </w:rPr>
+        <w:t>+Github</w:t>
+      </w:r>
+    </w:p>
+    <w:p>
+      <w:pPr>
+        <w:pStyle w:val="ListParagraph"/>
+        <w:ind w:left="360"/>
+        <w:jc w:val="both"/>
+        <w:rPr>
+          <w:rFonts w:ascii="Times New Roman" w:hAnsi="Times New Roman" w:cs="Times New Roman"/>
+          <w:b/>
+          <w:bCs/>
+          <w:sz w:val="24"/>
+          <w:szCs w:val="24"/>
+        </w:rPr>
+      </w:pPr>
+      <w:r>
+        <w:rPr>
+          <w:rFonts w:ascii="Times New Roman" w:hAnsi="Times New Roman" w:cs="Times New Roman"/>
+          <w:b/>
+          <w:bCs/>
+          <w:sz w:val="24"/>
+          <w:szCs w:val="24"/>
+        </w:rPr>
+        <w:drawing>
+          <wp:inline distT="0" distB="0" distL="0" distR="0" wp14:anchorId="2621D2C0" wp14:editId="3E310311">
+            <wp:extent cx="3731597" cy="2099023"/>
+            <wp:effectExtent l="0" t="0" r="2540" b="0"/>
+            <wp:docPr id="26603441" name="Picture 1"/>
+            <wp:cNvGraphicFramePr>
+              <a:graphicFrameLocks xmlns:a="http://schemas.openxmlformats.org/drawingml/2006/main" noChangeAspect="1"/>
+            </wp:cNvGraphicFramePr>
+            <a:graphic xmlns:a="http://schemas.openxmlformats.org/drawingml/2006/main">
+              <a:graphicData uri="http://schemas.openxmlformats.org/drawingml/2006/picture">
+                <pic:pic xmlns:pic="http://schemas.openxmlformats.org/drawingml/2006/picture">
+                  <pic:nvPicPr>
+                    <pic:cNvPr id="26603441" name=""/>
+                    <pic:cNvPicPr/>
+                  </pic:nvPicPr>
+                  <pic:blipFill>
+                    <a:blip r:embed="rId15"/>
+                    <a:stretch>
+                      <a:fillRect/>
+                    </a:stretch>
+                  </pic:blipFill>
+                  <pic:spPr>
+                    <a:xfrm>
+                      <a:off x="0" y="0"/>
+                      <a:ext cx="3742546" cy="2105182"/>
+                    </a:xfrm>
+                    <a:prstGeom prst="rect">
+                      <a:avLst/>
+                    </a:prstGeom>
+                  </pic:spPr>
+                </pic:pic>
+              </a:graphicData>
+            </a:graphic>
+          </wp:inline>
+        </w:drawing>
+      </w:r>
+    </w:p>
+    <w:p>
+      <w:pPr>
+        <w:pStyle w:val="ListParagraph"/>
+        <w:ind w:left="360"/>
+        <w:jc w:val="both"/>
+        <w:rPr>
+          <w:rFonts w:ascii="Times New Roman" w:hAnsi="Times New Roman" w:cs="Times New Roman"/>
+          <w:sz w:val="24"/>
+          <w:szCs w:val="24"/>
+        </w:rPr>
+      </w:pPr>
+      <w:r>
+        <w:rPr>
+          <w:rFonts w:ascii="Times New Roman" w:hAnsi="Times New Roman" w:cs="Times New Roman"/>
+          <w:sz w:val="24"/>
+          <w:szCs w:val="24"/>
+        </w:rPr>
+        <w:t>-Là nơi mà lưu trữ gốc của thư viện React ! Chúng ta có thể lấy về và tạo ra thư viện react riêng cho mình cũng được !</w:t>
+      </w:r>
+    </w:p>
+    <w:p>
+      <w:pPr>
+        <w:pStyle w:val="ListParagraph"/>
+        <w:ind w:left="360"/>
+        <w:jc w:val="both"/>
+        <w:rPr>
+          <w:rFonts w:ascii="Times New Roman" w:hAnsi="Times New Roman" w:cs="Times New Roman"/>
+          <w:sz w:val="24"/>
+          <w:szCs w:val="24"/>
+        </w:rPr>
+      </w:pPr>
+      <w:r>
+        <w:rPr>
+          <w:rFonts w:ascii="Times New Roman" w:hAnsi="Times New Roman" w:cs="Times New Roman"/>
+          <w:sz w:val="24"/>
+          <w:szCs w:val="24"/>
+        </w:rPr>
+        <w:t>-Nhưng không nhất thiết phải tải hết của người ta về ! mà chỉ sử dụng một vài phương thức thôi !</w:t>
+      </w:r>
+    </w:p>
+    <w:p>
+      <w:pPr>
+        <w:pStyle w:val="ListParagraph"/>
+        <w:ind w:left="360"/>
+        <w:jc w:val="both"/>
+        <w:rPr>
+          <w:rFonts w:ascii="Times New Roman" w:hAnsi="Times New Roman" w:cs="Times New Roman"/>
+          <w:sz w:val="24"/>
+          <w:szCs w:val="24"/>
+        </w:rPr>
+      </w:pPr>
+    </w:p>
+    <w:p>
+      <w:pPr>
+        <w:pStyle w:val="ListParagraph"/>
+        <w:ind w:left="360"/>
+        <w:jc w:val="both"/>
+        <w:rPr>
+          <w:rFonts w:ascii="Times New Roman" w:hAnsi="Times New Roman" w:cs="Times New Roman"/>
+          <w:b/>
+          <w:bCs/>
+          <w:sz w:val="24"/>
+          <w:szCs w:val="24"/>
+        </w:rPr>
+      </w:pPr>
+      <w:r>
+        <w:rPr>
+          <w:rFonts w:ascii="Times New Roman" w:hAnsi="Times New Roman" w:cs="Times New Roman"/>
+          <w:b/>
+          <w:bCs/>
+          <w:sz w:val="24"/>
+          <w:szCs w:val="24"/>
+        </w:rPr>
+        <w:t>+NPMJS</w:t>
+      </w:r>
+    </w:p>
+    <w:p>
+      <w:pPr>
+        <w:pStyle w:val="ListParagraph"/>
+        <w:ind w:left="360"/>
+        <w:jc w:val="both"/>
+        <w:rPr>
+          <w:rFonts w:ascii="Times New Roman" w:hAnsi="Times New Roman" w:cs="Times New Roman"/>
+          <w:b/>
+          <w:bCs/>
+          <w:sz w:val="24"/>
+          <w:szCs w:val="24"/>
+        </w:rPr>
+      </w:pPr>
+      <w:r>
+        <w:rPr>
+          <w:rFonts w:ascii="Times New Roman" w:hAnsi="Times New Roman" w:cs="Times New Roman"/>
+          <w:b/>
+          <w:bCs/>
+          <w:sz w:val="24"/>
+          <w:szCs w:val="24"/>
+        </w:rPr>
+        <w:lastRenderedPageBreak/>
+        <w:drawing>
+          <wp:inline distT="0" distB="0" distL="0" distR="0" wp14:anchorId="5626B7FC" wp14:editId="23B24FC0">
+            <wp:extent cx="4106871" cy="2310115"/>
+            <wp:effectExtent l="0" t="0" r="8255" b="0"/>
+            <wp:docPr id="326008073" name="Picture 1"/>
+            <wp:cNvGraphicFramePr>
+              <a:graphicFrameLocks xmlns:a="http://schemas.openxmlformats.org/drawingml/2006/main" noChangeAspect="1"/>
+            </wp:cNvGraphicFramePr>
+            <a:graphic xmlns:a="http://schemas.openxmlformats.org/drawingml/2006/main">
+              <a:graphicData uri="http://schemas.openxmlformats.org/drawingml/2006/picture">
+                <pic:pic xmlns:pic="http://schemas.openxmlformats.org/drawingml/2006/picture">
+                  <pic:nvPicPr>
+                    <pic:cNvPr id="326008073" name=""/>
+                    <pic:cNvPicPr/>
+                  </pic:nvPicPr>
+                  <pic:blipFill>
+                    <a:blip r:embed="rId16"/>
+                    <a:stretch>
+                      <a:fillRect/>
+                    </a:stretch>
+                  </pic:blipFill>
+                  <pic:spPr>
+                    <a:xfrm>
+                      <a:off x="0" y="0"/>
+                      <a:ext cx="4114446" cy="2314376"/>
+                    </a:xfrm>
+                    <a:prstGeom prst="rect">
+                      <a:avLst/>
+                    </a:prstGeom>
+                  </pic:spPr>
+                </pic:pic>
+              </a:graphicData>
+            </a:graphic>
+          </wp:inline>
+        </w:drawing>
+      </w:r>
+    </w:p>
+    <w:p>
+      <w:pPr>
+        <w:pStyle w:val="ListParagraph"/>
+        <w:ind w:left="360"/>
+        <w:jc w:val="both"/>
+        <w:rPr>
+          <w:rFonts w:ascii="Times New Roman" w:hAnsi="Times New Roman" w:cs="Times New Roman"/>
+          <w:sz w:val="24"/>
+          <w:szCs w:val="24"/>
+        </w:rPr>
+      </w:pPr>
+      <w:r>
+        <w:rPr>
+          <w:rFonts w:ascii="Times New Roman" w:hAnsi="Times New Roman" w:cs="Times New Roman"/>
+          <w:b/>
+          <w:bCs/>
+          <w:sz w:val="24"/>
+          <w:szCs w:val="24"/>
+        </w:rPr>
+        <w:t>-NPM</w:t>
+      </w:r>
+      <w:r>
+        <w:rPr>
+          <w:rFonts w:ascii="Times New Roman" w:hAnsi="Times New Roman" w:cs="Times New Roman"/>
+          <w:sz w:val="24"/>
+          <w:szCs w:val="24"/>
+        </w:rPr>
+        <w:t xml:space="preserve"> là Node Package Manager là nơi quản lý thư viện</w:t>
+      </w:r>
+      <w:r>
+        <w:rPr>
+          <w:rFonts w:ascii="Times New Roman" w:hAnsi="Times New Roman" w:cs="Times New Roman"/>
+          <w:b/>
+          <w:bCs/>
+          <w:sz w:val="24"/>
+          <w:szCs w:val="24"/>
+        </w:rPr>
+        <w:t xml:space="preserve"> </w:t>
+      </w:r>
+      <w:r>
+        <w:rPr>
+          <w:rFonts w:ascii="Times New Roman" w:hAnsi="Times New Roman" w:cs="Times New Roman"/>
+          <w:sz w:val="24"/>
+          <w:szCs w:val="24"/>
+        </w:rPr>
+        <w:t xml:space="preserve">và </w:t>
+      </w:r>
+      <w:r>
+        <w:rPr>
+          <w:rFonts w:ascii="Times New Roman" w:hAnsi="Times New Roman" w:cs="Times New Roman"/>
+          <w:sz w:val="24"/>
+          <w:szCs w:val="24"/>
+        </w:rPr>
+        <w:t xml:space="preserve">công bố cho người dùng tải về </w:t>
+      </w:r>
+    </w:p>
+    <w:p>
+      <w:pPr>
+        <w:pStyle w:val="ListParagraph"/>
+        <w:ind w:left="360"/>
+        <w:jc w:val="both"/>
+        <w:rPr>
+          <w:rFonts w:ascii="Times New Roman" w:hAnsi="Times New Roman" w:cs="Times New Roman"/>
+          <w:sz w:val="24"/>
+          <w:szCs w:val="24"/>
+        </w:rPr>
+      </w:pPr>
+    </w:p>
+    <w:p>
+      <w:pPr>
+        <w:pStyle w:val="ListParagraph"/>
+        <w:ind w:left="360"/>
+        <w:jc w:val="both"/>
+        <w:rPr>
+          <w:rFonts w:ascii="Times New Roman" w:hAnsi="Times New Roman" w:cs="Times New Roman"/>
+          <w:sz w:val="24"/>
+          <w:szCs w:val="24"/>
+        </w:rPr>
+      </w:pPr>
+      <w:r>
+        <w:rPr>
+          <w:rFonts w:ascii="Times New Roman" w:hAnsi="Times New Roman" w:cs="Times New Roman"/>
+          <w:sz w:val="24"/>
+          <w:szCs w:val="24"/>
+        </w:rPr>
+        <w:drawing>
+          <wp:inline distT="0" distB="0" distL="0" distR="0" wp14:anchorId="2BAED12B" wp14:editId="2BDB234B">
+            <wp:extent cx="4175583" cy="2348765"/>
+            <wp:effectExtent l="0" t="0" r="0" b="0"/>
+            <wp:docPr id="63669698" name="Picture 1"/>
+            <wp:cNvGraphicFramePr>
+              <a:graphicFrameLocks xmlns:a="http://schemas.openxmlformats.org/drawingml/2006/main" noChangeAspect="1"/>
+            </wp:cNvGraphicFramePr>
+            <a:graphic xmlns:a="http://schemas.openxmlformats.org/drawingml/2006/main">
+              <a:graphicData uri="http://schemas.openxmlformats.org/drawingml/2006/picture">
+                <pic:pic xmlns:pic="http://schemas.openxmlformats.org/drawingml/2006/picture">
+                  <pic:nvPicPr>
+                    <pic:cNvPr id="63669698" name=""/>
+                    <pic:cNvPicPr/>
+                  </pic:nvPicPr>
+                  <pic:blipFill>
+                    <a:blip r:embed="rId17"/>
+                    <a:stretch>
+                      <a:fillRect/>
+                    </a:stretch>
+                  </pic:blipFill>
+                  <pic:spPr>
+                    <a:xfrm>
+                      <a:off x="0" y="0"/>
+                      <a:ext cx="4186698" cy="2355017"/>
+                    </a:xfrm>
+                    <a:prstGeom prst="rect">
+                      <a:avLst/>
+                    </a:prstGeom>
+                  </pic:spPr>
+                </pic:pic>
+              </a:graphicData>
+            </a:graphic>
+          </wp:inline>
+        </w:drawing>
+      </w:r>
+    </w:p>
+    <w:p>
+      <w:pPr>
+        <w:pStyle w:val="ListParagraph"/>
+        <w:ind w:left="360"/>
+        <w:jc w:val="both"/>
+        <w:rPr>
+          <w:rFonts w:ascii="Times New Roman" w:hAnsi="Times New Roman" w:cs="Times New Roman"/>
+          <w:sz w:val="24"/>
+          <w:szCs w:val="24"/>
+        </w:rPr>
+      </w:pPr>
+      <w:r>
+        <w:rPr>
+          <w:rFonts w:ascii="Times New Roman" w:hAnsi="Times New Roman" w:cs="Times New Roman"/>
+          <w:sz w:val="24"/>
+          <w:szCs w:val="24"/>
+        </w:rPr>
+        <w:t xml:space="preserve">-Chúng ta nhập từ khóa react vào và chọn thư viện react !để ý nguồn đúng với link github </w:t>
+      </w:r>
+      <w:r>
+        <w:rPr>
+          <w:rFonts w:ascii="Times New Roman" w:hAnsi="Times New Roman" w:cs="Times New Roman"/>
+          <w:sz w:val="24"/>
+          <w:szCs w:val="24"/>
+        </w:rPr>
+        <w:t xml:space="preserve">cho thấy </w:t>
+      </w:r>
+      <w:r>
+        <w:rPr>
+          <w:rFonts w:ascii="Times New Roman" w:hAnsi="Times New Roman" w:cs="Times New Roman"/>
+          <w:sz w:val="24"/>
+          <w:szCs w:val="24"/>
+        </w:rPr>
+        <w:t>cả 2 là một thôi</w:t>
+      </w:r>
+      <w:r>
+        <w:rPr>
+          <w:rFonts w:ascii="Times New Roman" w:hAnsi="Times New Roman" w:cs="Times New Roman"/>
+          <w:sz w:val="24"/>
+          <w:szCs w:val="24"/>
+        </w:rPr>
+        <w:t xml:space="preserve"> !</w:t>
+      </w:r>
+    </w:p>
+    <w:p>
+      <w:pPr>
+        <w:pStyle w:val="ListParagraph"/>
+        <w:ind w:left="360"/>
+        <w:jc w:val="both"/>
+        <w:rPr>
+          <w:rFonts w:ascii="Times New Roman" w:hAnsi="Times New Roman" w:cs="Times New Roman"/>
+          <w:sz w:val="24"/>
+          <w:szCs w:val="24"/>
+        </w:rPr>
+      </w:pPr>
+    </w:p>
+    <w:p>
+      <w:pPr>
+        <w:pStyle w:val="ListParagraph"/>
+        <w:ind w:left="360"/>
+        <w:jc w:val="both"/>
+        <w:rPr>
+          <w:rFonts w:ascii="Times New Roman" w:hAnsi="Times New Roman" w:cs="Times New Roman"/>
+          <w:b/>
+          <w:bCs/>
+          <w:sz w:val="24"/>
+          <w:szCs w:val="24"/>
+        </w:rPr>
+      </w:pPr>
+      <w:r>
+        <w:rPr>
+          <w:rFonts w:ascii="Times New Roman" w:hAnsi="Times New Roman" w:cs="Times New Roman"/>
+          <w:b/>
+          <w:bCs/>
+          <w:sz w:val="24"/>
+          <w:szCs w:val="24"/>
+        </w:rPr>
+        <w:t>+UNPKG</w:t>
+      </w:r>
+    </w:p>
+    <w:p>
+      <w:pPr>
+        <w:pStyle w:val="ListParagraph"/>
+        <w:ind w:left="360"/>
+        <w:jc w:val="both"/>
+        <w:rPr>
+          <w:rFonts w:ascii="Times New Roman" w:hAnsi="Times New Roman" w:cs="Times New Roman"/>
+          <w:b/>
+          <w:bCs/>
+          <w:sz w:val="24"/>
+          <w:szCs w:val="24"/>
+        </w:rPr>
+      </w:pPr>
+      <w:r>
+        <w:rPr>
+          <w:rFonts w:ascii="Times New Roman" w:hAnsi="Times New Roman" w:cs="Times New Roman"/>
+          <w:b/>
+          <w:bCs/>
+          <w:sz w:val="24"/>
+          <w:szCs w:val="24"/>
+        </w:rPr>
+        <w:drawing>
+          <wp:inline distT="0" distB="0" distL="0" distR="0" wp14:anchorId="5B6ADD8F" wp14:editId="16509417">
+            <wp:extent cx="3900735" cy="2194164"/>
+            <wp:effectExtent l="0" t="0" r="5080" b="0"/>
+            <wp:docPr id="1336179830" name="Picture 1"/>
+            <wp:cNvGraphicFramePr>
+              <a:graphicFrameLocks xmlns:a="http://schemas.openxmlformats.org/drawingml/2006/main" noChangeAspect="1"/>
+            </wp:cNvGraphicFramePr>
+            <a:graphic xmlns:a="http://schemas.openxmlformats.org/drawingml/2006/main">
+              <a:graphicData uri="http://schemas.openxmlformats.org/drawingml/2006/picture">
+                <pic:pic xmlns:pic="http://schemas.openxmlformats.org/drawingml/2006/picture">
+                  <pic:nvPicPr>
+                    <pic:cNvPr id="1336179830" name=""/>
+                    <pic:cNvPicPr/>
+                  </pic:nvPicPr>
+                  <pic:blipFill>
+                    <a:blip r:embed="rId18"/>
+                    <a:stretch>
+                      <a:fillRect/>
+                    </a:stretch>
+                  </pic:blipFill>
+                  <pic:spPr>
+                    <a:xfrm>
+                      <a:off x="0" y="0"/>
+                      <a:ext cx="3923375" cy="2206899"/>
+                    </a:xfrm>
+                    <a:prstGeom prst="rect">
+                      <a:avLst/>
+                    </a:prstGeom>
+                  </pic:spPr>
+                </pic:pic>
+              </a:graphicData>
+            </a:graphic>
+          </wp:inline>
+        </w:drawing>
+      </w:r>
+    </w:p>
+    <w:p>
+      <w:pPr>
+        <w:pStyle w:val="ListParagraph"/>
+        <w:ind w:left="360"/>
+        <w:jc w:val="both"/>
+        <w:rPr>
+          <w:rFonts w:ascii="Times New Roman" w:hAnsi="Times New Roman" w:cs="Times New Roman"/>
+          <w:b/>
+          <w:bCs/>
+          <w:sz w:val="24"/>
+          <w:szCs w:val="24"/>
+        </w:rPr>
+      </w:pPr>
+      <w:r>
+        <w:rPr>
+          <w:rFonts w:ascii="Times New Roman" w:hAnsi="Times New Roman" w:cs="Times New Roman"/>
+          <w:b/>
+          <w:bCs/>
+          <w:sz w:val="24"/>
+          <w:szCs w:val="24"/>
+        </w:rPr>
+        <w:lastRenderedPageBreak/>
+        <w:t>-</w:t>
+      </w:r>
+      <w:r>
+        <w:rPr>
+          <w:rFonts w:ascii="Times New Roman" w:hAnsi="Times New Roman" w:cs="Times New Roman"/>
+          <w:sz w:val="24"/>
+          <w:szCs w:val="24"/>
+        </w:rPr>
+        <w:t xml:space="preserve">Có nhiều cách để tải thư viện bên </w:t>
+      </w:r>
+      <w:r>
+        <w:rPr>
+          <w:rFonts w:ascii="Times New Roman" w:hAnsi="Times New Roman" w:cs="Times New Roman"/>
+          <w:b/>
+          <w:bCs/>
+          <w:sz w:val="24"/>
+          <w:szCs w:val="24"/>
+        </w:rPr>
+        <w:t>npm</w:t>
+      </w:r>
+      <w:r>
+        <w:rPr>
+          <w:rFonts w:ascii="Times New Roman" w:hAnsi="Times New Roman" w:cs="Times New Roman"/>
+          <w:b/>
+          <w:bCs/>
+          <w:sz w:val="24"/>
+          <w:szCs w:val="24"/>
+        </w:rPr>
+        <w:t xml:space="preserve"> </w:t>
+      </w:r>
+      <w:r>
+        <w:rPr>
+          <w:rFonts w:ascii="Times New Roman" w:hAnsi="Times New Roman" w:cs="Times New Roman"/>
+          <w:sz w:val="24"/>
+          <w:szCs w:val="24"/>
+        </w:rPr>
+        <w:t xml:space="preserve">về lắm nhưng nhanh nhất vẫn là sài </w:t>
+      </w:r>
+      <w:r>
+        <w:rPr>
+          <w:rFonts w:ascii="Times New Roman" w:hAnsi="Times New Roman" w:cs="Times New Roman"/>
+          <w:b/>
+          <w:bCs/>
+          <w:sz w:val="24"/>
+          <w:szCs w:val="24"/>
+        </w:rPr>
+        <w:t>cdn</w:t>
+      </w:r>
+      <w:r>
+        <w:rPr>
+          <w:rFonts w:ascii="Times New Roman" w:hAnsi="Times New Roman" w:cs="Times New Roman"/>
+          <w:b/>
+          <w:bCs/>
+          <w:sz w:val="24"/>
+          <w:szCs w:val="24"/>
+        </w:rPr>
+        <w:t xml:space="preserve"> (</w:t>
+      </w:r>
+      <w:r>
+        <w:rPr>
+          <w:rFonts w:ascii="Times New Roman" w:hAnsi="Times New Roman" w:cs="Times New Roman"/>
+          <w:sz w:val="24"/>
+          <w:szCs w:val="24"/>
+        </w:rPr>
+        <w:t>tự tìm hiểu nhé</w:t>
+      </w:r>
+      <w:r>
+        <w:rPr>
+          <w:rFonts w:ascii="Times New Roman" w:hAnsi="Times New Roman" w:cs="Times New Roman"/>
+          <w:b/>
+          <w:bCs/>
+          <w:sz w:val="24"/>
+          <w:szCs w:val="24"/>
+        </w:rPr>
+        <w:t>)</w:t>
+      </w:r>
+    </w:p>
+    <w:p>
+      <w:pPr>
+        <w:pStyle w:val="ListParagraph"/>
+        <w:ind w:left="360"/>
+        <w:jc w:val="both"/>
+        <w:rPr>
+          <w:rFonts w:ascii="Times New Roman" w:hAnsi="Times New Roman" w:cs="Times New Roman"/>
+          <w:sz w:val="24"/>
+          <w:szCs w:val="24"/>
+        </w:rPr>
+      </w:pPr>
+    </w:p>
+    <w:p>
+      <w:pPr>
+        <w:pStyle w:val="ListParagraph"/>
+        <w:ind w:left="360"/>
+        <w:jc w:val="both"/>
+        <w:rPr>
+          <w:rFonts w:ascii="Times New Roman" w:hAnsi="Times New Roman" w:cs="Times New Roman"/>
+          <w:b/>
+          <w:bCs/>
+          <w:sz w:val="24"/>
+          <w:szCs w:val="24"/>
+        </w:rPr>
+      </w:pPr>
+      <w:r>
+        <w:rPr>
+          <w:rFonts w:ascii="Times New Roman" w:hAnsi="Times New Roman" w:cs="Times New Roman"/>
+          <w:b/>
+          <w:bCs/>
+          <w:sz w:val="24"/>
+          <w:szCs w:val="24"/>
+        </w:rPr>
+        <w:drawing>
+          <wp:inline distT="0" distB="0" distL="0" distR="0" wp14:anchorId="0D95CDB5" wp14:editId="47015D50">
+            <wp:extent cx="4686541" cy="2686188"/>
+            <wp:effectExtent l="0" t="0" r="0" b="0"/>
+            <wp:docPr id="1678395638" name="Picture 1"/>
+            <wp:cNvGraphicFramePr>
+              <a:graphicFrameLocks xmlns:a="http://schemas.openxmlformats.org/drawingml/2006/main" noChangeAspect="1"/>
+            </wp:cNvGraphicFramePr>
+            <a:graphic xmlns:a="http://schemas.openxmlformats.org/drawingml/2006/main">
+              <a:graphicData uri="http://schemas.openxmlformats.org/drawingml/2006/picture">
+                <pic:pic xmlns:pic="http://schemas.openxmlformats.org/drawingml/2006/picture">
+                  <pic:nvPicPr>
+                    <pic:cNvPr id="1678395638" name=""/>
+                    <pic:cNvPicPr/>
+                  </pic:nvPicPr>
+                  <pic:blipFill>
+                    <a:blip r:embed="rId19"/>
+                    <a:stretch>
+                      <a:fillRect/>
+                    </a:stretch>
+                  </pic:blipFill>
+                  <pic:spPr>
+                    <a:xfrm>
+                      <a:off x="0" y="0"/>
+                      <a:ext cx="4686541" cy="2686188"/>
+                    </a:xfrm>
+                    <a:prstGeom prst="rect">
+                      <a:avLst/>
+                    </a:prstGeom>
+                  </pic:spPr>
+                </pic:pic>
+              </a:graphicData>
+            </a:graphic>
+          </wp:inline>
+        </w:drawing>
+      </w:r>
+    </w:p>
+    <w:p>
+      <w:pPr>
+        <w:pStyle w:val="ListParagraph"/>
+        <w:ind w:left="360"/>
+        <w:jc w:val="both"/>
+        <w:rPr>
+          <w:rFonts w:ascii="Times New Roman" w:hAnsi="Times New Roman" w:cs="Times New Roman"/>
+          <w:sz w:val="24"/>
+          <w:szCs w:val="24"/>
+        </w:rPr>
+      </w:pPr>
+      <w:r>
+        <w:rPr>
+          <w:rFonts w:ascii="Times New Roman" w:hAnsi="Times New Roman" w:cs="Times New Roman"/>
+          <w:b/>
+          <w:bCs/>
+          <w:sz w:val="24"/>
+          <w:szCs w:val="24"/>
+        </w:rPr>
+        <w:t>-</w:t>
+      </w:r>
+      <w:r>
+        <w:rPr>
+          <w:rFonts w:ascii="Times New Roman" w:hAnsi="Times New Roman" w:cs="Times New Roman"/>
+          <w:sz w:val="24"/>
+          <w:szCs w:val="24"/>
+        </w:rPr>
+        <w:t xml:space="preserve">Chúng ta có thể gõ </w:t>
+      </w:r>
+      <w:r>
+        <w:rPr>
+          <w:rFonts w:ascii="Times New Roman" w:hAnsi="Times New Roman" w:cs="Times New Roman"/>
+          <w:b/>
+          <w:bCs/>
+          <w:sz w:val="24"/>
+          <w:szCs w:val="24"/>
+        </w:rPr>
+        <w:t>unpkg.com/tên thư viện</w:t>
+      </w:r>
+      <w:r>
+        <w:rPr>
+          <w:rFonts w:ascii="Times New Roman" w:hAnsi="Times New Roman" w:cs="Times New Roman"/>
+          <w:b/>
+          <w:bCs/>
+          <w:sz w:val="24"/>
+          <w:szCs w:val="24"/>
+        </w:rPr>
+        <w:t xml:space="preserve"> </w:t>
+      </w:r>
+      <w:r>
+        <w:rPr>
+          <w:rFonts w:ascii="Times New Roman" w:hAnsi="Times New Roman" w:cs="Times New Roman"/>
+          <w:sz w:val="24"/>
+          <w:szCs w:val="24"/>
+        </w:rPr>
+        <w:t>để có thể biết nó có những phiên bản gì</w:t>
+      </w:r>
+    </w:p>
+    <w:p>
+      <w:pPr>
+        <w:pStyle w:val="ListParagraph"/>
+        <w:ind w:left="360"/>
+        <w:jc w:val="both"/>
+        <w:rPr>
+          <w:rFonts w:ascii="Times New Roman" w:hAnsi="Times New Roman" w:cs="Times New Roman"/>
+          <w:sz w:val="24"/>
+          <w:szCs w:val="24"/>
+        </w:rPr>
+      </w:pPr>
+      <w:r>
+        <w:rPr>
+          <w:rFonts w:ascii="Times New Roman" w:hAnsi="Times New Roman" w:cs="Times New Roman"/>
+          <w:b/>
+          <w:bCs/>
+          <w:sz w:val="24"/>
+          <w:szCs w:val="24"/>
+        </w:rPr>
+        <w:t>-</w:t>
+      </w:r>
+      <w:r>
+        <w:rPr>
+          <w:rFonts w:ascii="Times New Roman" w:hAnsi="Times New Roman" w:cs="Times New Roman"/>
+          <w:sz w:val="24"/>
+          <w:szCs w:val="24"/>
+        </w:rPr>
+        <w:t>Ở đây gồm phiên bản cho dev (báo lỗi, bug) và cho người dùng cuối (gọn nhẹ, dễ dàng sử dụng) !</w:t>
+      </w:r>
+    </w:p>
+    <w:p>
+      <w:pPr>
+        <w:pStyle w:val="ListParagraph"/>
+        <w:ind w:left="360"/>
+        <w:jc w:val="both"/>
+        <w:rPr>
+          <w:rFonts w:ascii="Times New Roman" w:hAnsi="Times New Roman" w:cs="Times New Roman"/>
+          <w:sz w:val="24"/>
+          <w:szCs w:val="24"/>
+        </w:rPr>
+      </w:pPr>
+    </w:p>
+    <w:p>
+      <w:pPr>
+        <w:pStyle w:val="ListParagraph"/>
+        <w:ind w:left="360"/>
+        <w:jc w:val="both"/>
+        <w:rPr>
+          <w:rFonts w:ascii="Times New Roman" w:hAnsi="Times New Roman" w:cs="Times New Roman"/>
+          <w:b/>
+          <w:bCs/>
+          <w:sz w:val="24"/>
+          <w:szCs w:val="24"/>
+        </w:rPr>
+      </w:pPr>
+      <w:r>
+        <w:rPr>
+          <w:rFonts w:ascii="Times New Roman" w:hAnsi="Times New Roman" w:cs="Times New Roman"/>
+          <w:b/>
+          <w:bCs/>
+          <w:sz w:val="24"/>
+          <w:szCs w:val="24"/>
+        </w:rPr>
+        <w:drawing>
+          <wp:inline distT="0" distB="0" distL="0" distR="0" wp14:anchorId="7D70092F" wp14:editId="429A7460">
+            <wp:extent cx="5771819" cy="3246649"/>
+            <wp:effectExtent l="0" t="0" r="635" b="0"/>
+            <wp:docPr id="895889721" name="Picture 1"/>
+            <wp:cNvGraphicFramePr>
+              <a:graphicFrameLocks xmlns:a="http://schemas.openxmlformats.org/drawingml/2006/main" noChangeAspect="1"/>
+            </wp:cNvGraphicFramePr>
+            <a:graphic xmlns:a="http://schemas.openxmlformats.org/drawingml/2006/main">
+              <a:graphicData uri="http://schemas.openxmlformats.org/drawingml/2006/picture">
+                <pic:pic xmlns:pic="http://schemas.openxmlformats.org/drawingml/2006/picture">
+                  <pic:nvPicPr>
+                    <pic:cNvPr id="895889721" name=""/>
+                    <pic:cNvPicPr/>
+                  </pic:nvPicPr>
+                  <pic:blipFill>
+                    <a:blip r:embed="rId20"/>
+                    <a:stretch>
+                      <a:fillRect/>
+                    </a:stretch>
+                  </pic:blipFill>
+                  <pic:spPr>
+                    <a:xfrm>
+                      <a:off x="0" y="0"/>
+                      <a:ext cx="5804018" cy="3264761"/>
+                    </a:xfrm>
+                    <a:prstGeom prst="rect">
+                      <a:avLst/>
+                    </a:prstGeom>
+                  </pic:spPr>
+                </pic:pic>
+              </a:graphicData>
+            </a:graphic>
+          </wp:inline>
+        </w:drawing>
+      </w:r>
+    </w:p>
+    <w:p>
+      <w:pPr>
+        <w:pStyle w:val="ListParagraph"/>
+        <w:ind w:left="360"/>
+        <w:jc w:val="both"/>
+        <w:rPr>
+          <w:rFonts w:ascii="Times New Roman" w:hAnsi="Times New Roman" w:cs="Times New Roman"/>
+          <w:sz w:val="24"/>
+          <w:szCs w:val="24"/>
+        </w:rPr>
+      </w:pPr>
+      <w:r>
+        <w:rPr>
+          <w:rFonts w:ascii="Times New Roman" w:hAnsi="Times New Roman" w:cs="Times New Roman"/>
+          <w:b/>
+          <w:bCs/>
+          <w:sz w:val="24"/>
+          <w:szCs w:val="24"/>
+        </w:rPr>
+        <w:t>-</w:t>
+      </w:r>
+      <w:r>
+        <w:rPr>
+          <w:rFonts w:ascii="Times New Roman" w:hAnsi="Times New Roman" w:cs="Times New Roman"/>
+          <w:sz w:val="24"/>
+          <w:szCs w:val="24"/>
+        </w:rPr>
+        <w:t>Chúng ta có thể đi sâu hơn để thấy toàn bộ thư viện React chỉ vỏn vẹn một file !</w:t>
+      </w:r>
+      <w:r>
+        <w:rPr>
+          <w:rFonts w:ascii="Times New Roman" w:hAnsi="Times New Roman" w:cs="Times New Roman"/>
+          <w:sz w:val="24"/>
+          <w:szCs w:val="24"/>
+        </w:rPr>
+        <w:t xml:space="preserve"> Nhưng đội ngũ kỹ sư của facebook đã bỏ rất nhiều kinh nghiệm và công sức mới có được cho chúng ta sài</w:t>
+      </w:r>
+    </w:p>
+    <w:p>
+      <w:pPr>
+        <w:pStyle w:val="ListParagraph"/>
+        <w:ind w:left="360"/>
+        <w:jc w:val="both"/>
+        <w:rPr>
+          <w:rFonts w:ascii="Times New Roman" w:hAnsi="Times New Roman" w:cs="Times New Roman"/>
+          <w:sz w:val="24"/>
+          <w:szCs w:val="24"/>
+        </w:rPr>
+      </w:pPr>
+      <w:r>
+        <w:rPr>
+          <w:rFonts w:ascii="Times New Roman" w:hAnsi="Times New Roman" w:cs="Times New Roman"/>
+          <w:b/>
+          <w:bCs/>
+          <w:sz w:val="24"/>
+          <w:szCs w:val="24"/>
+        </w:rPr>
+        <w:lastRenderedPageBreak/>
+        <w:t>-</w:t>
+      </w:r>
+      <w:r>
+        <w:rPr>
+          <w:rFonts w:ascii="Times New Roman" w:hAnsi="Times New Roman" w:cs="Times New Roman"/>
+          <w:sz w:val="24"/>
+          <w:szCs w:val="24"/>
+        </w:rPr>
+        <w:t>Vì vậy suy cho cùng chúng ta chỉ có thể sử dụng các phương thức của thư viện để build lên sản phẩm của mình</w:t>
+      </w:r>
+      <w:r>
+        <w:rPr>
+          <w:rFonts w:ascii="Times New Roman" w:hAnsi="Times New Roman" w:cs="Times New Roman"/>
+          <w:sz w:val="24"/>
+          <w:szCs w:val="24"/>
+        </w:rPr>
+        <w:t xml:space="preserve"> chứ không ai code giùm ta gì cả</w:t>
+      </w:r>
+      <w:r>
+        <w:rPr>
+          <w:rFonts w:ascii="Times New Roman" w:hAnsi="Times New Roman" w:cs="Times New Roman"/>
+          <w:sz w:val="24"/>
+          <w:szCs w:val="24"/>
+        </w:rPr>
+        <w:t xml:space="preserve"> và hoàn toàn là 100% code Javascript ! nên chưa có nền tản cứng về Javascript thì gãy !</w:t>
+      </w:r>
+    </w:p>
+    <w:p>
+      <w:pPr>
+        <w:pStyle w:val="ListParagraph"/>
+        <w:ind w:left="360"/>
+        <w:jc w:val="both"/>
+        <w:rPr>
+          <w:rFonts w:ascii="Times New Roman" w:hAnsi="Times New Roman" w:cs="Times New Roman"/>
+          <w:sz w:val="24"/>
+          <w:szCs w:val="24"/>
+        </w:rPr>
+      </w:pPr>
+    </w:p>
+    <w:p>
+      <w:pPr>
+        <w:pStyle w:val="ListParagraph"/>
+        <w:numPr>
+          <w:ilvl w:val="1"/>
+          <w:numId w:val="1"/>
+        </w:numPr>
+        <w:jc w:val="both"/>
+        <w:outlineLvl w:val="1"/>
+        <w:rPr>
+          <w:rFonts w:ascii="Times New Roman" w:hAnsi="Times New Roman" w:cs="Times New Roman"/>
+          <w:b/>
+          <w:bCs/>
+          <w:sz w:val="24"/>
+          <w:szCs w:val="24"/>
+        </w:rPr>
+      </w:pPr>
+      <w:r>
+        <w:rPr>
+          <w:rFonts w:ascii="Times New Roman" w:hAnsi="Times New Roman" w:cs="Times New Roman"/>
+          <w:b/>
+          <w:bCs/>
+          <w:sz w:val="24"/>
+          <w:szCs w:val="24"/>
+        </w:rPr>
+        <w:t>Thêm thư viện ReactJS</w:t>
+      </w:r>
+    </w:p>
+    <w:p>
+      <w:pPr>
+        <w:pStyle w:val="ListParagraph"/>
+        <w:ind w:left="360"/>
+        <w:jc w:val="both"/>
+        <w:rPr>
+          <w:rFonts w:ascii="Times New Roman" w:hAnsi="Times New Roman" w:cs="Times New Roman"/>
+          <w:b/>
+          <w:bCs/>
+          <w:sz w:val="24"/>
+          <w:szCs w:val="24"/>
+        </w:rPr>
+      </w:pPr>
+      <w:r>
+        <w:rPr>
+          <w:rFonts w:ascii="Times New Roman" w:hAnsi="Times New Roman" w:cs="Times New Roman"/>
+          <w:b/>
+          <w:bCs/>
+          <w:sz w:val="24"/>
+          <w:szCs w:val="24"/>
+        </w:rPr>
+        <w:drawing>
+          <wp:inline distT="0" distB="0" distL="0" distR="0" wp14:anchorId="48FD5935" wp14:editId="70EC76CB">
+            <wp:extent cx="5943600" cy="3343275"/>
+            <wp:effectExtent l="0" t="0" r="0" b="9525"/>
+            <wp:docPr id="1177251282" name="Picture 1"/>
+            <wp:cNvGraphicFramePr>
+              <a:graphicFrameLocks xmlns:a="http://schemas.openxmlformats.org/drawingml/2006/main" noChangeAspect="1"/>
+            </wp:cNvGraphicFramePr>
+            <a:graphic xmlns:a="http://schemas.openxmlformats.org/drawingml/2006/main">
+              <a:graphicData uri="http://schemas.openxmlformats.org/drawingml/2006/picture">
+                <pic:pic xmlns:pic="http://schemas.openxmlformats.org/drawingml/2006/picture">
+                  <pic:nvPicPr>
+                    <pic:cNvPr id="1177251282" name=""/>
+                    <pic:cNvPicPr/>
+                  </pic:nvPicPr>
+                  <pic:blipFill>
+                    <a:blip r:embed="rId21"/>
+                    <a:stretch>
+                      <a:fillRect/>
+                    </a:stretch>
+                  </pic:blipFill>
+                  <pic:spPr>
+                    <a:xfrm>
+                      <a:off x="0" y="0"/>
+                      <a:ext cx="5943600" cy="3343275"/>
+                    </a:xfrm>
+                    <a:prstGeom prst="rect">
+                      <a:avLst/>
+                    </a:prstGeom>
+                  </pic:spPr>
+                </pic:pic>
+              </a:graphicData>
+            </a:graphic>
+          </wp:inline>
+        </w:drawing>
+      </w:r>
+    </w:p>
+    <w:p>
+      <w:pPr>
+        <w:pStyle w:val="ListParagraph"/>
+        <w:ind w:left="360"/>
+        <w:jc w:val="both"/>
+      </w:pPr>
+      <w:r>
+        <w:rPr>
+          <w:rFonts w:ascii="Times New Roman" w:hAnsi="Times New Roman" w:cs="Times New Roman"/>
+          <w:b/>
+          <w:bCs/>
+          <w:sz w:val="24"/>
+          <w:szCs w:val="24"/>
+        </w:rPr>
+        <w:t>-</w:t>
+      </w:r>
+      <w:r>
+        <w:rPr>
+          <w:rFonts w:ascii="Times New Roman" w:hAnsi="Times New Roman" w:cs="Times New Roman"/>
+          <w:sz w:val="24"/>
+          <w:szCs w:val="24"/>
+        </w:rPr>
+        <w:t>Để thêm thư viện</w:t>
+      </w:r>
+      <w:r>
+        <w:rPr>
+          <w:rFonts w:ascii="Times New Roman" w:hAnsi="Times New Roman" w:cs="Times New Roman"/>
+          <w:b/>
+          <w:bCs/>
+          <w:sz w:val="24"/>
+          <w:szCs w:val="24"/>
+        </w:rPr>
+        <w:t xml:space="preserve"> ReactJS</w:t>
+      </w:r>
+      <w:r>
+        <w:rPr>
+          <w:rFonts w:ascii="Times New Roman" w:hAnsi="Times New Roman" w:cs="Times New Roman"/>
+          <w:b/>
+          <w:bCs/>
+          <w:sz w:val="24"/>
+          <w:szCs w:val="24"/>
+        </w:rPr>
+        <w:t xml:space="preserve"> </w:t>
+      </w:r>
+      <w:r>
+        <w:rPr>
+          <w:rFonts w:ascii="Times New Roman" w:hAnsi="Times New Roman" w:cs="Times New Roman"/>
+          <w:sz w:val="24"/>
+          <w:szCs w:val="24"/>
+        </w:rPr>
+        <w:t xml:space="preserve">thì chúng ta sẽ truy cập vào </w:t>
+      </w:r>
+      <w:r>
+        <w:rPr>
+          <w:rFonts w:ascii="Times New Roman" w:hAnsi="Times New Roman" w:cs="Times New Roman"/>
+          <w:sz w:val="24"/>
+          <w:szCs w:val="24"/>
+        </w:rPr>
+        <w:t>trình duyệt gõ cdn reactJS</w:t>
+      </w:r>
+      <w:r>
+        <w:rPr>
+          <w:b/>
+          <w:bCs/>
+        </w:rPr>
+        <w:t xml:space="preserve"> </w:t>
+      </w:r>
+      <w:r>
+        <w:rPr>
+          <w:rFonts w:ascii="Times New Roman" w:hAnsi="Times New Roman" w:cs="Times New Roman"/>
+          <w:sz w:val="24"/>
+          <w:szCs w:val="24"/>
+        </w:rPr>
+        <w:t>là ra</w:t>
+      </w:r>
+      <w:r>
+        <w:rPr>
+          <w:rFonts w:ascii="Times New Roman" w:hAnsi="Times New Roman" w:cs="Times New Roman"/>
+          <w:sz w:val="24"/>
+          <w:szCs w:val="24"/>
+        </w:rPr>
+        <w:t xml:space="preserve"> ! (</w:t>
+      </w:r>
+      <w:r>
+        <w:rPr>
+          <w:rFonts w:ascii="Times New Roman" w:hAnsi="Times New Roman" w:cs="Times New Roman"/>
+          <w:b/>
+          <w:bCs/>
+          <w:color w:val="FF0000"/>
+          <w:sz w:val="24"/>
+          <w:szCs w:val="24"/>
+        </w:rPr>
+        <w:t>TRONG TÀI LIỆU VỀ REACTJS THÌ SẼ ÁP DỤNG PHIÊN BẢN 17</w:t>
+      </w:r>
+      <w:r>
+        <w:rPr>
+          <w:rFonts w:ascii="Times New Roman" w:hAnsi="Times New Roman" w:cs="Times New Roman"/>
+          <w:b/>
+          <w:bCs/>
+          <w:color w:val="FF0000"/>
+          <w:sz w:val="24"/>
+          <w:szCs w:val="24"/>
+        </w:rPr>
+        <w:t>.0.2</w:t>
+      </w:r>
+      <w:r>
+        <w:rPr>
+          <w:rFonts w:ascii="Times New Roman" w:hAnsi="Times New Roman" w:cs="Times New Roman"/>
+          <w:sz w:val="24"/>
+          <w:szCs w:val="24"/>
+        </w:rPr>
+        <w:t>)</w:t>
+      </w:r>
+    </w:p>
+    <w:p>
+      <w:pPr>
+        <w:pStyle w:val="ListParagraph"/>
+        <w:ind w:left="360"/>
+        <w:jc w:val="both"/>
+        <w:rPr>
+          <w:rFonts w:ascii="Times New Roman" w:hAnsi="Times New Roman" w:cs="Times New Roman"/>
+          <w:sz w:val="24"/>
+          <w:szCs w:val="24"/>
+        </w:rPr>
+      </w:pPr>
+      <w:r>
+        <w:rPr>
+          <w:rFonts w:ascii="Times New Roman" w:hAnsi="Times New Roman" w:cs="Times New Roman"/>
+          <w:sz w:val="24"/>
+          <w:szCs w:val="24"/>
+        </w:rPr>
+        <w:t xml:space="preserve"> </w:t>
+      </w:r>
+      <w:r>
+        <w:rPr>
+          <w:rFonts w:ascii="Times New Roman" w:hAnsi="Times New Roman" w:cs="Times New Roman"/>
+          <w:sz w:val="24"/>
+          <w:szCs w:val="24"/>
+        </w:rPr>
+        <w:drawing>
+          <wp:inline distT="0" distB="0" distL="0" distR="0" wp14:anchorId="44395755" wp14:editId="68F7DCBA">
+            <wp:extent cx="5943600" cy="2785745"/>
+            <wp:effectExtent l="0" t="0" r="0" b="0"/>
+            <wp:docPr id="680346895" name="Picture 1"/>
+            <wp:cNvGraphicFramePr>
+              <a:graphicFrameLocks xmlns:a="http://schemas.openxmlformats.org/drawingml/2006/main" noChangeAspect="1"/>
+            </wp:cNvGraphicFramePr>
+            <a:graphic xmlns:a="http://schemas.openxmlformats.org/drawingml/2006/main">
+              <a:graphicData uri="http://schemas.openxmlformats.org/drawingml/2006/picture">
+                <pic:pic xmlns:pic="http://schemas.openxmlformats.org/drawingml/2006/picture">
+                  <pic:nvPicPr>
+                    <pic:cNvPr id="680346895" name=""/>
+                    <pic:cNvPicPr/>
+                  </pic:nvPicPr>
+                  <pic:blipFill>
+                    <a:blip r:embed="rId22"/>
+                    <a:stretch>
+                      <a:fillRect/>
+                    </a:stretch>
+                  </pic:blipFill>
+                  <pic:spPr>
+                    <a:xfrm>
+                      <a:off x="0" y="0"/>
+                      <a:ext cx="5943600" cy="2785745"/>
+                    </a:xfrm>
+                    <a:prstGeom prst="rect">
+                      <a:avLst/>
+                    </a:prstGeom>
+                  </pic:spPr>
+                </pic:pic>
+              </a:graphicData>
+            </a:graphic>
+          </wp:inline>
+        </w:drawing>
+      </w:r>
+    </w:p>
+    <w:p>
+      <w:pPr>
+        <w:pStyle w:val="ListParagraph"/>
+        <w:ind w:left="360"/>
+        <w:jc w:val="both"/>
+        <w:rPr>
+          <w:rFonts w:ascii="Times New Roman" w:hAnsi="Times New Roman" w:cs="Times New Roman"/>
+          <w:sz w:val="24"/>
+          <w:szCs w:val="24"/>
+        </w:rPr>
+      </w:pPr>
+      <w:r>
+        <w:rPr>
+          <w:rFonts w:ascii="Times New Roman" w:hAnsi="Times New Roman" w:cs="Times New Roman"/>
+          <w:sz w:val="24"/>
+          <w:szCs w:val="24"/>
+        </w:rPr>
+        <w:t xml:space="preserve">-Sau đó dán </w:t>
+      </w:r>
+      <w:r>
+        <w:rPr>
+          <w:rFonts w:ascii="Times New Roman" w:hAnsi="Times New Roman" w:cs="Times New Roman"/>
+          <w:b/>
+          <w:bCs/>
+          <w:sz w:val="24"/>
+          <w:szCs w:val="24"/>
+        </w:rPr>
+        <w:t>cdn</w:t>
+      </w:r>
+      <w:r>
+        <w:rPr>
+          <w:rFonts w:ascii="Times New Roman" w:hAnsi="Times New Roman" w:cs="Times New Roman"/>
+          <w:sz w:val="24"/>
+          <w:szCs w:val="24"/>
+        </w:rPr>
+        <w:t xml:space="preserve"> vào </w:t>
+      </w:r>
+      <w:r>
+        <w:rPr>
+          <w:rFonts w:ascii="Times New Roman" w:hAnsi="Times New Roman" w:cs="Times New Roman"/>
+          <w:b/>
+          <w:bCs/>
+          <w:sz w:val="24"/>
+          <w:szCs w:val="24"/>
+        </w:rPr>
+        <w:t>file.html</w:t>
+      </w:r>
+      <w:r>
+        <w:rPr>
+          <w:rFonts w:ascii="Times New Roman" w:hAnsi="Times New Roman" w:cs="Times New Roman"/>
+          <w:b/>
+          <w:bCs/>
+          <w:sz w:val="24"/>
+          <w:szCs w:val="24"/>
+        </w:rPr>
+        <w:t xml:space="preserve"> </w:t>
+      </w:r>
+      <w:r>
+        <w:rPr>
+          <w:rFonts w:ascii="Times New Roman" w:hAnsi="Times New Roman" w:cs="Times New Roman"/>
+          <w:sz w:val="24"/>
+          <w:szCs w:val="24"/>
+        </w:rPr>
+        <w:t>để kiểm tra add thư viện thành công thì chúng ta thử in đối tượng React xem !</w:t>
+      </w:r>
+      <w:r>
+        <w:rPr>
+          <w:rFonts w:ascii="Times New Roman" w:hAnsi="Times New Roman" w:cs="Times New Roman"/>
+          <w:sz w:val="24"/>
+          <w:szCs w:val="24"/>
+        </w:rPr>
+        <w:t xml:space="preserve"> ( =)) nếu khác phiên bản thì đổi thành 17 sài nhé )</w:t>
+      </w:r>
+    </w:p>
+    <w:p>
+      <w:pPr>
+        <w:pStyle w:val="ListParagraph"/>
+        <w:ind w:left="360"/>
+        <w:jc w:val="both"/>
+        <w:rPr>
+          <w:rFonts w:ascii="Times New Roman" w:hAnsi="Times New Roman" w:cs="Times New Roman"/>
+          <w:sz w:val="24"/>
+          <w:szCs w:val="24"/>
+        </w:rPr>
+      </w:pPr>
+      <w:r>
+        <w:rPr>
+          <w:rFonts w:ascii="Times New Roman" w:hAnsi="Times New Roman" w:cs="Times New Roman"/>
+          <w:sz w:val="24"/>
+          <w:szCs w:val="24"/>
+        </w:rPr>
+        <w:lastRenderedPageBreak/>
+        <w:drawing>
+          <wp:inline distT="0" distB="0" distL="0" distR="0" wp14:anchorId="0E5478CD" wp14:editId="5B6FE75D">
+            <wp:extent cx="5943600" cy="2139315"/>
+            <wp:effectExtent l="0" t="0" r="0" b="0"/>
+            <wp:docPr id="702750062" name="Picture 1"/>
+            <wp:cNvGraphicFramePr>
+              <a:graphicFrameLocks xmlns:a="http://schemas.openxmlformats.org/drawingml/2006/main" noChangeAspect="1"/>
+            </wp:cNvGraphicFramePr>
+            <a:graphic xmlns:a="http://schemas.openxmlformats.org/drawingml/2006/main">
+              <a:graphicData uri="http://schemas.openxmlformats.org/drawingml/2006/picture">
+                <pic:pic xmlns:pic="http://schemas.openxmlformats.org/drawingml/2006/picture">
+                  <pic:nvPicPr>
+                    <pic:cNvPr id="702750062" name=""/>
+                    <pic:cNvPicPr/>
+                  </pic:nvPicPr>
+                  <pic:blipFill>
+                    <a:blip r:embed="rId23"/>
+                    <a:stretch>
+                      <a:fillRect/>
+                    </a:stretch>
+                  </pic:blipFill>
+                  <pic:spPr>
+                    <a:xfrm>
+                      <a:off x="0" y="0"/>
+                      <a:ext cx="5943600" cy="2139315"/>
+                    </a:xfrm>
+                    <a:prstGeom prst="rect">
+                      <a:avLst/>
+                    </a:prstGeom>
+                  </pic:spPr>
+                </pic:pic>
+              </a:graphicData>
+            </a:graphic>
+          </wp:inline>
+        </w:drawing>
+      </w:r>
+    </w:p>
+    <w:p>
+      <w:pPr>
+        <w:pStyle w:val="ListParagraph"/>
+        <w:ind w:left="360"/>
+        <w:jc w:val="both"/>
+        <w:rPr>
+          <w:rFonts w:ascii="Times New Roman" w:hAnsi="Times New Roman" w:cs="Times New Roman"/>
+          <w:sz w:val="24"/>
+          <w:szCs w:val="24"/>
+        </w:rPr>
+      </w:pPr>
+      <w:r>
+        <w:rPr>
+          <w:rFonts w:ascii="Times New Roman" w:hAnsi="Times New Roman" w:cs="Times New Roman"/>
+          <w:sz w:val="24"/>
+          <w:szCs w:val="24"/>
+        </w:rPr>
+        <w:t>-Nếu ra được tất cả thuộc tính và phương thức của React thì đã add thành công !</w:t>
+      </w:r>
+      <w:r>
+        <w:rPr>
+          <w:rFonts w:ascii="Times New Roman" w:hAnsi="Times New Roman" w:cs="Times New Roman"/>
+          <w:sz w:val="24"/>
+          <w:szCs w:val="24"/>
+        </w:rPr>
+        <w:t xml:space="preserve"> Sau đó chúng ta chỉ việc chõ đến sài thôi !</w:t>
+      </w:r>
+    </w:p>
+    <w:p>
+      <w:pPr>
+        <w:pStyle w:val="ListParagraph"/>
+        <w:ind w:left="360"/>
+        <w:jc w:val="both"/>
+        <w:rPr>
+          <w:rFonts w:ascii="Times New Roman" w:hAnsi="Times New Roman" w:cs="Times New Roman"/>
+          <w:sz w:val="24"/>
+          <w:szCs w:val="24"/>
+        </w:rPr>
+      </w:pPr>
+    </w:p>
+    <w:p>
+      <w:pPr>
+        <w:pStyle w:val="ListParagraph"/>
+        <w:numPr>
+          <w:ilvl w:val="1"/>
+          <w:numId w:val="1"/>
+        </w:numPr>
+        <w:jc w:val="both"/>
+        <w:outlineLvl w:val="1"/>
+        <w:rPr>
+          <w:rFonts w:ascii="Times New Roman" w:hAnsi="Times New Roman" w:cs="Times New Roman"/>
+          <w:b/>
+          <w:bCs/>
+          <w:sz w:val="24"/>
+          <w:szCs w:val="24"/>
+        </w:rPr>
+      </w:pPr>
+      <w:r>
+        <w:rPr>
+          <w:rFonts w:ascii="Times New Roman" w:hAnsi="Times New Roman" w:cs="Times New Roman"/>
+          <w:b/>
+          <w:bCs/>
+          <w:sz w:val="24"/>
+          <w:szCs w:val="24"/>
+        </w:rPr>
+        <w:t xml:space="preserve">React </w:t>
+      </w:r>
+      <w:r>
+        <w:rPr>
+          <w:rFonts w:ascii="Times New Roman" w:hAnsi="Times New Roman" w:cs="Times New Roman"/>
+          <w:b/>
+          <w:bCs/>
+          <w:sz w:val="24"/>
+          <w:szCs w:val="24"/>
+        </w:rPr>
+        <w:t>o</w:t>
+      </w:r>
+      <w:r>
+        <w:rPr>
+          <w:rFonts w:ascii="Times New Roman" w:hAnsi="Times New Roman" w:cs="Times New Roman"/>
+          <w:b/>
+          <w:bCs/>
+          <w:sz w:val="24"/>
+          <w:szCs w:val="24"/>
+        </w:rPr>
+        <w:t>fficial docs</w:t>
+      </w:r>
+    </w:p>
+    <w:p>
+      <w:pPr>
+        <w:pStyle w:val="ListParagraph"/>
+        <w:ind w:left="360"/>
+        <w:jc w:val="both"/>
+        <w:rPr>
+          <w:rFonts w:ascii="Times New Roman" w:hAnsi="Times New Roman" w:cs="Times New Roman"/>
+          <w:color w:val="FF0000"/>
+          <w:sz w:val="24"/>
+          <w:szCs w:val="24"/>
+        </w:rPr>
+      </w:pPr>
+      <w:r>
+        <w:rPr>
+          <w:rFonts w:ascii="Times New Roman" w:hAnsi="Times New Roman" w:cs="Times New Roman"/>
+          <w:color w:val="FF0000"/>
+          <w:sz w:val="24"/>
+          <w:szCs w:val="24"/>
+        </w:rPr>
+        <w:drawing>
+          <wp:inline distT="0" distB="0" distL="0" distR="0" wp14:anchorId="7849C738" wp14:editId="005BDAB5">
+            <wp:extent cx="5943600" cy="3335020"/>
+            <wp:effectExtent l="0" t="0" r="0" b="0"/>
+            <wp:docPr id="1680917063" name="Picture 1"/>
+            <wp:cNvGraphicFramePr>
+              <a:graphicFrameLocks xmlns:a="http://schemas.openxmlformats.org/drawingml/2006/main" noChangeAspect="1"/>
+            </wp:cNvGraphicFramePr>
+            <a:graphic xmlns:a="http://schemas.openxmlformats.org/drawingml/2006/main">
+              <a:graphicData uri="http://schemas.openxmlformats.org/drawingml/2006/picture">
+                <pic:pic xmlns:pic="http://schemas.openxmlformats.org/drawingml/2006/picture">
+                  <pic:nvPicPr>
+                    <pic:cNvPr id="1680917063" name=""/>
+                    <pic:cNvPicPr/>
+                  </pic:nvPicPr>
+                  <pic:blipFill>
+                    <a:blip r:embed="rId24"/>
+                    <a:stretch>
+                      <a:fillRect/>
+                    </a:stretch>
+                  </pic:blipFill>
+                  <pic:spPr>
+                    <a:xfrm>
+                      <a:off x="0" y="0"/>
+                      <a:ext cx="5943600" cy="3335020"/>
+                    </a:xfrm>
+                    <a:prstGeom prst="rect">
+                      <a:avLst/>
+                    </a:prstGeom>
+                  </pic:spPr>
+                </pic:pic>
+              </a:graphicData>
+            </a:graphic>
+          </wp:inline>
+        </w:drawing>
+      </w:r>
+    </w:p>
+    <w:p>
+      <w:pPr>
+        <w:pStyle w:val="ListParagraph"/>
+        <w:ind w:left="360"/>
+        <w:jc w:val="both"/>
+        <w:rPr>
+          <w:rFonts w:ascii="Times New Roman" w:hAnsi="Times New Roman" w:cs="Times New Roman"/>
+          <w:sz w:val="24"/>
+          <w:szCs w:val="24"/>
+        </w:rPr>
+      </w:pPr>
+      <w:r>
+        <w:rPr>
+          <w:rFonts w:ascii="Times New Roman" w:hAnsi="Times New Roman" w:cs="Times New Roman"/>
+          <w:b/>
+          <w:bCs/>
+          <w:sz w:val="24"/>
+          <w:szCs w:val="24"/>
+        </w:rPr>
+        <w:t>-</w:t>
+      </w:r>
+      <w:r>
+        <w:rPr>
+          <w:rFonts w:ascii="Times New Roman" w:hAnsi="Times New Roman" w:cs="Times New Roman"/>
+          <w:sz w:val="24"/>
+          <w:szCs w:val="24"/>
+        </w:rPr>
+        <w:t>Trong trang chủ react thì có phần Tutorial khá bài bản và đi từ gốc đến ngọn ! nên đọc để nắm rỏ react làm việc như thế nào !</w:t>
+      </w:r>
     </w:p>
     <w:sectPr>
       <w:pgSz w:w="12240" w:h="15840"/>
@@ -3969,7 +6615,6 @@
   <w:style w:type="character" w:default="1" w:styleId="DefaultParagraphFont">
     <w:name w:val="Default Paragraph Font"/>
     <w:uiPriority w:val="1"/>
-    <w:semiHidden/>
     <w:unhideWhenUsed/>
   </w:style>
   <w:style w:type="table" w:default="1" w:styleId="TableNormal">

</xml_diff>